<commit_message>
Add agent and tools implementation
</commit_message>
<xml_diff>
--- a/Langchain.docx
+++ b/Langchain.docx
@@ -12,7 +12,6 @@
           <w:szCs w:val="56"/>
         </w:rPr>
       </w:pPr>
-      <w:proofErr w:type="spellStart"/>
       <w:r>
         <w:rPr>
           <w:b/>
@@ -22,55 +21,36 @@
         </w:rPr>
         <w:t>Langchain</w:t>
       </w:r>
-      <w:proofErr w:type="spellEnd"/>
-    </w:p>
-    <w:p>
-      <w:pPr>
-        <w:rPr>
-          <w:sz w:val="32"/>
-          <w:szCs w:val="32"/>
-        </w:rPr>
-      </w:pPr>
-      <w:proofErr w:type="spellStart"/>
-      <w:r>
-        <w:rPr>
-          <w:sz w:val="32"/>
-          <w:szCs w:val="32"/>
-        </w:rPr>
-        <w:t>Langchain</w:t>
-      </w:r>
-      <w:proofErr w:type="spellEnd"/>
-      <w:r>
-        <w:rPr>
-          <w:sz w:val="32"/>
-          <w:szCs w:val="32"/>
-        </w:rPr>
-        <w:t xml:space="preserve"> is a framework which allows you to build applications on the top of LLMs.</w:t>
-      </w:r>
-    </w:p>
-    <w:p>
-      <w:pPr>
-        <w:rPr>
-          <w:sz w:val="32"/>
-          <w:szCs w:val="32"/>
-        </w:rPr>
-      </w:pPr>
-      <w:r>
-        <w:rPr>
-          <w:sz w:val="32"/>
-          <w:szCs w:val="32"/>
-        </w:rPr>
-        <w:t xml:space="preserve">When we are making call to ChatGPT, it is internally making call to OpenAI </w:t>
-      </w:r>
-      <w:proofErr w:type="spellStart"/>
-      <w:r>
-        <w:rPr>
-          <w:sz w:val="32"/>
-          <w:szCs w:val="32"/>
-        </w:rPr>
-        <w:t>api</w:t>
-      </w:r>
-      <w:proofErr w:type="spellEnd"/>
+    </w:p>
+    <w:p>
+      <w:pPr>
+        <w:rPr>
+          <w:sz w:val="32"/>
+          <w:szCs w:val="32"/>
+        </w:rPr>
+      </w:pPr>
+      <w:r>
+        <w:rPr>
+          <w:sz w:val="32"/>
+          <w:szCs w:val="32"/>
+        </w:rPr>
+        <w:t>Langchain is a framework which allows you to build applications on the top of LLMs.</w:t>
+      </w:r>
+    </w:p>
+    <w:p>
+      <w:pPr>
+        <w:rPr>
+          <w:sz w:val="32"/>
+          <w:szCs w:val="32"/>
+        </w:rPr>
+      </w:pPr>
+      <w:r>
+        <w:rPr>
+          <w:sz w:val="32"/>
+          <w:szCs w:val="32"/>
+        </w:rPr>
+        <w:t>When we are making call to ChatGPT, it is internally making call to OpenAI api</w:t>
+      </w:r>
       <w:r>
         <w:rPr>
           <w:sz w:val="32"/>
@@ -91,23 +71,7 @@
           <w:sz w:val="32"/>
           <w:szCs w:val="32"/>
         </w:rPr>
-        <w:t xml:space="preserve">In this case ChatGPT is not an LLM, it is an application, </w:t>
-      </w:r>
-      <w:proofErr w:type="spellStart"/>
-      <w:r>
-        <w:rPr>
-          <w:sz w:val="32"/>
-          <w:szCs w:val="32"/>
-        </w:rPr>
-        <w:t>where as</w:t>
-      </w:r>
-      <w:proofErr w:type="spellEnd"/>
-      <w:r>
-        <w:rPr>
-          <w:sz w:val="32"/>
-          <w:szCs w:val="32"/>
-        </w:rPr>
-        <w:t xml:space="preserve"> GPT-3.5, GPT-4 are LLMs.</w:t>
+        <w:t>In this case ChatGPT is not an LLM, it is an application, where as GPT-3.5, GPT-4 are LLMs.</w:t>
       </w:r>
     </w:p>
     <w:p>
@@ -260,55 +224,7 @@
           <w:sz w:val="32"/>
           <w:szCs w:val="32"/>
         </w:rPr>
-        <w:t xml:space="preserve">Now every business wants to build their own LLMs. Such as </w:t>
-      </w:r>
-      <w:proofErr w:type="spellStart"/>
-      <w:r>
-        <w:rPr>
-          <w:sz w:val="32"/>
-          <w:szCs w:val="32"/>
-        </w:rPr>
-        <w:t>chatgpt</w:t>
-      </w:r>
-      <w:proofErr w:type="spellEnd"/>
-      <w:r>
-        <w:rPr>
-          <w:sz w:val="32"/>
-          <w:szCs w:val="32"/>
-        </w:rPr>
-        <w:t xml:space="preserve"> because </w:t>
-      </w:r>
-      <w:proofErr w:type="spellStart"/>
-      <w:r>
-        <w:rPr>
-          <w:sz w:val="32"/>
-          <w:szCs w:val="32"/>
-        </w:rPr>
-        <w:t>chatgpt</w:t>
-      </w:r>
-      <w:proofErr w:type="spellEnd"/>
-      <w:r>
-        <w:rPr>
-          <w:sz w:val="32"/>
-          <w:szCs w:val="32"/>
-        </w:rPr>
-        <w:t xml:space="preserve"> don’t have access to their internal organization data so people want to build an application based on their </w:t>
-      </w:r>
-      <w:proofErr w:type="spellStart"/>
-      <w:r>
-        <w:rPr>
-          <w:sz w:val="32"/>
-          <w:szCs w:val="32"/>
-        </w:rPr>
-        <w:t>llms</w:t>
-      </w:r>
-      <w:proofErr w:type="spellEnd"/>
-      <w:r>
-        <w:rPr>
-          <w:sz w:val="32"/>
-          <w:szCs w:val="32"/>
-        </w:rPr>
-        <w:t>.</w:t>
+        <w:t>Now every business wants to build their own LLMs. Such as chatgpt because chatgpt don’t have access to their internal organization data so people want to build an application based on their llms.</w:t>
       </w:r>
     </w:p>
     <w:p>
@@ -337,39 +253,7 @@
           <w:sz w:val="32"/>
           <w:szCs w:val="32"/>
         </w:rPr>
-        <w:t xml:space="preserve">architecture, because calling OpenAI API has cost associated with it. Also ChatGPT doesn’t answer latest questions. As its knowledge is limited to Sept 2021. Also </w:t>
-      </w:r>
-      <w:proofErr w:type="spellStart"/>
-      <w:r>
-        <w:rPr>
-          <w:sz w:val="32"/>
-          <w:szCs w:val="32"/>
-        </w:rPr>
-        <w:t>chatgpt</w:t>
-      </w:r>
-      <w:proofErr w:type="spellEnd"/>
-      <w:r>
-        <w:rPr>
-          <w:sz w:val="32"/>
-          <w:szCs w:val="32"/>
-        </w:rPr>
-        <w:t xml:space="preserve"> </w:t>
-      </w:r>
-      <w:proofErr w:type="spellStart"/>
-      <w:r>
-        <w:rPr>
-          <w:sz w:val="32"/>
-          <w:szCs w:val="32"/>
-        </w:rPr>
-        <w:t>doest</w:t>
-      </w:r>
-      <w:proofErr w:type="spellEnd"/>
-      <w:r>
-        <w:rPr>
-          <w:sz w:val="32"/>
-          <w:szCs w:val="32"/>
-        </w:rPr>
-        <w:t xml:space="preserve"> have access to your personal organization data. </w:t>
+        <w:t xml:space="preserve">architecture, because calling OpenAI API has cost associated with it. Also ChatGPT doesn’t answer latest questions. As its knowledge is limited to Sept 2021. Also chatgpt doest have access to your personal organization data. </w:t>
       </w:r>
       <w:r>
         <w:rPr>
@@ -442,86 +326,34 @@
           <w:szCs w:val="32"/>
         </w:rPr>
         <w:lastRenderedPageBreak/>
-        <w:t xml:space="preserve">So we can build a framework where we can use any LLM API such as OpenAI, </w:t>
-      </w:r>
-      <w:proofErr w:type="spellStart"/>
-      <w:r>
-        <w:rPr>
-          <w:sz w:val="32"/>
-          <w:szCs w:val="32"/>
-        </w:rPr>
-        <w:t>Huggingface</w:t>
-      </w:r>
-      <w:proofErr w:type="spellEnd"/>
-      <w:r>
-        <w:rPr>
-          <w:sz w:val="32"/>
-          <w:szCs w:val="32"/>
-        </w:rPr>
-        <w:t xml:space="preserve">, Google Palm and the framework should also provide integration with google search, Wikipedia, or integration with your own organization data so that the application can pull info from the various sources. So the framework is </w:t>
-      </w:r>
-      <w:proofErr w:type="spellStart"/>
-      <w:r>
-        <w:rPr>
-          <w:sz w:val="32"/>
-          <w:szCs w:val="32"/>
-        </w:rPr>
-        <w:t>langchain</w:t>
-      </w:r>
-      <w:proofErr w:type="spellEnd"/>
-      <w:r>
-        <w:rPr>
-          <w:sz w:val="32"/>
-          <w:szCs w:val="32"/>
-        </w:rPr>
-        <w:t>.</w:t>
-      </w:r>
-    </w:p>
-    <w:p>
-      <w:pPr>
-        <w:rPr>
-          <w:sz w:val="32"/>
-          <w:szCs w:val="32"/>
-        </w:rPr>
-      </w:pPr>
-    </w:p>
-    <w:p>
-      <w:pPr>
-        <w:rPr>
-          <w:b/>
-          <w:bCs/>
-          <w:sz w:val="32"/>
-          <w:szCs w:val="32"/>
-        </w:rPr>
-      </w:pPr>
-      <w:r>
-        <w:rPr>
-          <w:b/>
-          <w:bCs/>
-          <w:sz w:val="32"/>
-          <w:szCs w:val="32"/>
-        </w:rPr>
-        <w:t xml:space="preserve">Create a basic </w:t>
-      </w:r>
-      <w:proofErr w:type="spellStart"/>
-      <w:r>
-        <w:rPr>
-          <w:b/>
-          <w:bCs/>
-          <w:sz w:val="32"/>
-          <w:szCs w:val="32"/>
-        </w:rPr>
-        <w:t>llm</w:t>
-      </w:r>
-      <w:proofErr w:type="spellEnd"/>
-      <w:r>
-        <w:rPr>
-          <w:b/>
-          <w:bCs/>
-          <w:sz w:val="32"/>
-          <w:szCs w:val="32"/>
-        </w:rPr>
-        <w:t xml:space="preserve"> object</w:t>
+        <w:t>So we can build a framework where we can use any LLM API such as OpenAI, Huggingface, Google Palm and the framework should also provide integration with google search, Wikipedia, or integration with your own organization data so that the application can pull info from the various sources. So the framework is langchain.</w:t>
+      </w:r>
+    </w:p>
+    <w:p>
+      <w:pPr>
+        <w:rPr>
+          <w:sz w:val="32"/>
+          <w:szCs w:val="32"/>
+        </w:rPr>
+      </w:pPr>
+    </w:p>
+    <w:p>
+      <w:pPr>
+        <w:rPr>
+          <w:b/>
+          <w:bCs/>
+          <w:sz w:val="32"/>
+          <w:szCs w:val="32"/>
+        </w:rPr>
+      </w:pPr>
+      <w:r>
+        <w:rPr>
+          <w:b/>
+          <w:bCs/>
+          <w:sz w:val="32"/>
+          <w:szCs w:val="32"/>
+        </w:rPr>
+        <w:t>Create a basic llm object</w:t>
       </w:r>
     </w:p>
     <w:p>
@@ -586,149 +418,49 @@
           <w:sz w:val="32"/>
           <w:szCs w:val="32"/>
         </w:rPr>
-        <w:t xml:space="preserve">We can import any </w:t>
-      </w:r>
-      <w:proofErr w:type="spellStart"/>
-      <w:r>
-        <w:rPr>
-          <w:sz w:val="32"/>
-          <w:szCs w:val="32"/>
-        </w:rPr>
-        <w:t>llm</w:t>
-      </w:r>
-      <w:proofErr w:type="spellEnd"/>
-      <w:r>
-        <w:rPr>
-          <w:sz w:val="32"/>
-          <w:szCs w:val="32"/>
-        </w:rPr>
-        <w:t xml:space="preserve"> model from </w:t>
-      </w:r>
-      <w:proofErr w:type="spellStart"/>
-      <w:r>
-        <w:rPr>
-          <w:sz w:val="32"/>
-          <w:szCs w:val="32"/>
-        </w:rPr>
-        <w:t>langchain.llms</w:t>
-      </w:r>
-      <w:proofErr w:type="spellEnd"/>
-      <w:r>
-        <w:rPr>
-          <w:sz w:val="32"/>
-          <w:szCs w:val="32"/>
-        </w:rPr>
-        <w:t xml:space="preserve"> library such as </w:t>
-      </w:r>
-      <w:proofErr w:type="spellStart"/>
-      <w:r>
-        <w:rPr>
-          <w:sz w:val="32"/>
-          <w:szCs w:val="32"/>
-        </w:rPr>
-        <w:t>huggingface</w:t>
-      </w:r>
-      <w:proofErr w:type="spellEnd"/>
-      <w:r>
-        <w:rPr>
-          <w:sz w:val="32"/>
-          <w:szCs w:val="32"/>
-        </w:rPr>
-        <w:t>, anthropic etc.</w:t>
-      </w:r>
-    </w:p>
-    <w:p>
-      <w:pPr>
-        <w:rPr>
-          <w:sz w:val="32"/>
-          <w:szCs w:val="32"/>
-        </w:rPr>
-      </w:pPr>
-      <w:r>
-        <w:rPr>
-          <w:sz w:val="32"/>
-          <w:szCs w:val="32"/>
-        </w:rPr>
-        <w:t xml:space="preserve">Temperature = 0 it means that it </w:t>
-      </w:r>
-      <w:proofErr w:type="spellStart"/>
-      <w:r>
-        <w:rPr>
-          <w:sz w:val="32"/>
-          <w:szCs w:val="32"/>
-        </w:rPr>
-        <w:t>wont</w:t>
-      </w:r>
-      <w:proofErr w:type="spellEnd"/>
-      <w:r>
-        <w:rPr>
-          <w:sz w:val="32"/>
-          <w:szCs w:val="32"/>
-        </w:rPr>
-        <w:t xml:space="preserve"> take any risk while providing output and give safe output. </w:t>
-      </w:r>
-      <w:proofErr w:type="spellStart"/>
-      <w:r>
-        <w:rPr>
-          <w:sz w:val="32"/>
-          <w:szCs w:val="32"/>
-        </w:rPr>
-        <w:t>Where as</w:t>
-      </w:r>
-      <w:proofErr w:type="spellEnd"/>
-      <w:r>
-        <w:rPr>
-          <w:sz w:val="32"/>
-          <w:szCs w:val="32"/>
-        </w:rPr>
-        <w:t xml:space="preserve"> 1 means it will try to be more creative and take risk and give the output.</w:t>
-      </w:r>
-    </w:p>
-    <w:p>
-      <w:pPr>
-        <w:rPr>
-          <w:sz w:val="32"/>
-          <w:szCs w:val="32"/>
-        </w:rPr>
-      </w:pPr>
-    </w:p>
-    <w:p>
-      <w:pPr>
-        <w:rPr>
-          <w:b/>
-          <w:bCs/>
-          <w:sz w:val="32"/>
-          <w:szCs w:val="32"/>
-        </w:rPr>
-      </w:pPr>
-      <w:r>
-        <w:rPr>
-          <w:b/>
-          <w:bCs/>
-          <w:sz w:val="32"/>
-          <w:szCs w:val="32"/>
-        </w:rPr>
-        <w:t xml:space="preserve">Prompt Templates in </w:t>
-      </w:r>
-      <w:proofErr w:type="spellStart"/>
-      <w:r>
-        <w:rPr>
-          <w:b/>
-          <w:bCs/>
-          <w:sz w:val="32"/>
-          <w:szCs w:val="32"/>
-        </w:rPr>
-        <w:t>Langchain</w:t>
-      </w:r>
-      <w:proofErr w:type="spellEnd"/>
-      <w:r>
-        <w:rPr>
-          <w:b/>
-          <w:bCs/>
-          <w:sz w:val="32"/>
-          <w:szCs w:val="32"/>
-        </w:rPr>
-        <w:t xml:space="preserve"> </w:t>
+        <w:t>We can import any llm model from langchain.llms library such as huggingface, anthropic etc.</w:t>
+      </w:r>
+    </w:p>
+    <w:p>
+      <w:pPr>
+        <w:rPr>
+          <w:sz w:val="32"/>
+          <w:szCs w:val="32"/>
+        </w:rPr>
+      </w:pPr>
+      <w:r>
+        <w:rPr>
+          <w:sz w:val="32"/>
+          <w:szCs w:val="32"/>
+        </w:rPr>
+        <w:t>Temperature = 0 it means that it wont take any risk while providing output and give safe output. Where as 1 means it will try to be more creative and take risk and give the output.</w:t>
+      </w:r>
+    </w:p>
+    <w:p>
+      <w:pPr>
+        <w:rPr>
+          <w:sz w:val="32"/>
+          <w:szCs w:val="32"/>
+        </w:rPr>
+      </w:pPr>
+    </w:p>
+    <w:p>
+      <w:pPr>
+        <w:rPr>
+          <w:b/>
+          <w:bCs/>
+          <w:sz w:val="32"/>
+          <w:szCs w:val="32"/>
+        </w:rPr>
+      </w:pPr>
+      <w:r>
+        <w:rPr>
+          <w:b/>
+          <w:bCs/>
+          <w:sz w:val="32"/>
+          <w:szCs w:val="32"/>
+        </w:rPr>
+        <w:t xml:space="preserve">Prompt Templates in Langchain </w:t>
       </w:r>
       <w:r>
         <w:rPr>
@@ -986,7 +718,6 @@
           <w:szCs w:val="32"/>
         </w:rPr>
       </w:pPr>
-      <w:proofErr w:type="spellStart"/>
       <w:r>
         <w:rPr>
           <w:b/>
@@ -995,17 +726,7 @@
           <w:szCs w:val="32"/>
         </w:rPr>
         <w:lastRenderedPageBreak/>
-        <w:t>ChatModelPrompt</w:t>
-      </w:r>
-      <w:proofErr w:type="spellEnd"/>
-      <w:r>
-        <w:rPr>
-          <w:b/>
-          <w:bCs/>
-          <w:sz w:val="32"/>
-          <w:szCs w:val="32"/>
-        </w:rPr>
-        <w:t xml:space="preserve"> template</w:t>
+        <w:t>ChatModelPrompt template</w:t>
       </w:r>
     </w:p>
     <w:p>
@@ -1175,17 +896,8 @@
           <w:sz w:val="32"/>
           <w:szCs w:val="32"/>
         </w:rPr>
-        <w:t xml:space="preserve">Using </w:t>
-      </w:r>
-      <w:proofErr w:type="spellStart"/>
-      <w:r>
-        <w:rPr>
-          <w:sz w:val="32"/>
-          <w:szCs w:val="32"/>
-        </w:rPr>
-        <w:t>PromptTemplate</w:t>
-      </w:r>
-      <w:proofErr w:type="spellEnd"/>
+        <w:t>Using PromptTemplate</w:t>
+      </w:r>
     </w:p>
     <w:p>
       <w:pPr>
@@ -1786,6 +1498,7 @@
       </w:pPr>
       <w:r>
         <w:rPr>
+          <w:noProof/>
           <w:sz w:val="32"/>
           <w:szCs w:val="32"/>
         </w:rPr>
@@ -2103,23 +1816,7 @@
           <w:sz w:val="32"/>
           <w:szCs w:val="32"/>
         </w:rPr>
-        <w:t xml:space="preserve">The document, which contains a large number of tokens (e.g., words or characters), is broken down into smaller, manageable chunks.  Each chunk typically contains around 1,000 tokens. This makes it easier to process and </w:t>
-      </w:r>
-      <w:proofErr w:type="spellStart"/>
-      <w:r>
-        <w:rPr>
-          <w:sz w:val="32"/>
-          <w:szCs w:val="32"/>
-        </w:rPr>
-        <w:t>analyze</w:t>
-      </w:r>
-      <w:proofErr w:type="spellEnd"/>
-      <w:r>
-        <w:rPr>
-          <w:sz w:val="32"/>
-          <w:szCs w:val="32"/>
-        </w:rPr>
-        <w:t xml:space="preserve"> large texts.</w:t>
+        <w:t>The document, which contains a large number of tokens (e.g., words or characters), is broken down into smaller, manageable chunks.  Each chunk typically contains around 1,000 tokens. This makes it easier to process and analyze large texts.</w:t>
       </w:r>
     </w:p>
     <w:p>
@@ -2453,10 +2150,2191 @@
     <w:p>
       <w:pPr>
         <w:rPr>
-          <w:sz w:val="32"/>
-          <w:szCs w:val="32"/>
-        </w:rPr>
-      </w:pPr>
+          <w:b/>
+          <w:bCs/>
+          <w:sz w:val="32"/>
+          <w:szCs w:val="32"/>
+        </w:rPr>
+      </w:pPr>
+      <w:r>
+        <w:rPr>
+          <w:b/>
+          <w:bCs/>
+          <w:sz w:val="32"/>
+          <w:szCs w:val="32"/>
+        </w:rPr>
+        <w:t>Agent and Tools</w:t>
+      </w:r>
+      <w:r>
+        <w:rPr>
+          <w:b/>
+          <w:bCs/>
+          <w:sz w:val="32"/>
+          <w:szCs w:val="32"/>
+        </w:rPr>
+        <w:t xml:space="preserve"> :</w:t>
+      </w:r>
+    </w:p>
+    <w:p>
+      <w:pPr>
+        <w:rPr>
+          <w:b/>
+          <w:bCs/>
+          <w:sz w:val="32"/>
+          <w:szCs w:val="32"/>
+        </w:rPr>
+      </w:pPr>
+      <w:r>
+        <w:rPr>
+          <w:rFonts w:ascii="Segoe UI Emoji" w:hAnsi="Segoe UI Emoji" w:cs="Segoe UI Emoji"/>
+          <w:b/>
+          <w:bCs/>
+          <w:sz w:val="32"/>
+          <w:szCs w:val="32"/>
+        </w:rPr>
+        <w:t>🧠</w:t>
+      </w:r>
+      <w:r>
+        <w:rPr>
+          <w:b/>
+          <w:bCs/>
+          <w:sz w:val="32"/>
+          <w:szCs w:val="32"/>
+        </w:rPr>
+        <w:t xml:space="preserve"> What Are LangChain Agents and Tools?</w:t>
+      </w:r>
+    </w:p>
+    <w:p>
+      <w:pPr>
+        <w:rPr>
+          <w:b/>
+          <w:bCs/>
+          <w:sz w:val="32"/>
+          <w:szCs w:val="32"/>
+        </w:rPr>
+      </w:pPr>
+      <w:r>
+        <w:rPr>
+          <w:rFonts w:ascii="Segoe UI Emoji" w:hAnsi="Segoe UI Emoji" w:cs="Segoe UI Emoji"/>
+          <w:b/>
+          <w:bCs/>
+          <w:sz w:val="32"/>
+          <w:szCs w:val="32"/>
+        </w:rPr>
+        <w:t>🔹</w:t>
+      </w:r>
+      <w:r>
+        <w:rPr>
+          <w:b/>
+          <w:bCs/>
+          <w:sz w:val="32"/>
+          <w:szCs w:val="32"/>
+        </w:rPr>
+        <w:t xml:space="preserve"> Agent:</w:t>
+      </w:r>
+    </w:p>
+    <w:p>
+      <w:pPr>
+        <w:rPr>
+          <w:sz w:val="32"/>
+          <w:szCs w:val="32"/>
+        </w:rPr>
+      </w:pPr>
+      <w:r>
+        <w:rPr>
+          <w:sz w:val="32"/>
+          <w:szCs w:val="32"/>
+        </w:rPr>
+        <w:t>An Agent is an LLM-powered reasoning engine. It doesn’t just follow predefined steps like a chain — it decides what to do next based on the input.</w:t>
+      </w:r>
+    </w:p>
+    <w:p>
+      <w:pPr>
+        <w:rPr>
+          <w:b/>
+          <w:bCs/>
+          <w:sz w:val="32"/>
+          <w:szCs w:val="32"/>
+        </w:rPr>
+      </w:pPr>
+      <w:r>
+        <w:rPr>
+          <w:rFonts w:ascii="Segoe UI Emoji" w:hAnsi="Segoe UI Emoji" w:cs="Segoe UI Emoji"/>
+          <w:b/>
+          <w:bCs/>
+          <w:sz w:val="32"/>
+          <w:szCs w:val="32"/>
+        </w:rPr>
+        <w:t>🔹</w:t>
+      </w:r>
+      <w:r>
+        <w:rPr>
+          <w:b/>
+          <w:bCs/>
+          <w:sz w:val="32"/>
+          <w:szCs w:val="32"/>
+        </w:rPr>
+        <w:t xml:space="preserve"> Tools:</w:t>
+      </w:r>
+    </w:p>
+    <w:p>
+      <w:pPr>
+        <w:rPr>
+          <w:sz w:val="32"/>
+          <w:szCs w:val="32"/>
+        </w:rPr>
+      </w:pPr>
+      <w:r>
+        <w:rPr>
+          <w:sz w:val="32"/>
+          <w:szCs w:val="32"/>
+        </w:rPr>
+        <w:t>Tools are custom functions you give to the agent — e.g., search engine, calculator, retriever, file reader, etc.</w:t>
+      </w:r>
+    </w:p>
+    <w:p>
+      <w:pPr>
+        <w:rPr>
+          <w:sz w:val="32"/>
+          <w:szCs w:val="32"/>
+        </w:rPr>
+      </w:pPr>
+      <w:r>
+        <w:rPr>
+          <w:sz w:val="32"/>
+          <w:szCs w:val="32"/>
+        </w:rPr>
+        <w:t>The Agent uses its LLM to interpret the query and decides which tools to invoke, in what order, and how to combine their results.</w:t>
+      </w:r>
+    </w:p>
+    <w:p>
+      <w:pPr>
+        <w:rPr>
+          <w:b/>
+          <w:bCs/>
+          <w:sz w:val="32"/>
+          <w:szCs w:val="32"/>
+        </w:rPr>
+      </w:pPr>
+    </w:p>
+    <w:p>
+      <w:pPr>
+        <w:rPr>
+          <w:b/>
+          <w:bCs/>
+          <w:sz w:val="28"/>
+          <w:szCs w:val="28"/>
+        </w:rPr>
+      </w:pPr>
+      <w:r>
+        <w:rPr>
+          <w:rFonts w:ascii="Segoe UI Emoji" w:hAnsi="Segoe UI Emoji" w:cs="Segoe UI Emoji"/>
+          <w:b/>
+          <w:bCs/>
+          <w:sz w:val="28"/>
+          <w:szCs w:val="28"/>
+        </w:rPr>
+        <w:t>🔁</w:t>
+      </w:r>
+      <w:r>
+        <w:rPr>
+          <w:b/>
+          <w:bCs/>
+          <w:sz w:val="28"/>
+          <w:szCs w:val="28"/>
+        </w:rPr>
+        <w:t xml:space="preserve"> Step-by-Step Execution Flow</w:t>
+      </w:r>
+    </w:p>
+    <w:p>
+      <w:pPr>
+        <w:numPr>
+          <w:ilvl w:val="0"/>
+          <w:numId w:val="10"/>
+        </w:numPr>
+        <w:rPr>
+          <w:b/>
+          <w:bCs/>
+          <w:sz w:val="28"/>
+          <w:szCs w:val="28"/>
+        </w:rPr>
+      </w:pPr>
+      <w:r>
+        <w:rPr>
+          <w:b/>
+          <w:bCs/>
+          <w:sz w:val="28"/>
+          <w:szCs w:val="28"/>
+        </w:rPr>
+        <w:t>User Input</w:t>
+      </w:r>
+    </w:p>
+    <w:p>
+      <w:pPr>
+        <w:numPr>
+          <w:ilvl w:val="1"/>
+          <w:numId w:val="10"/>
+        </w:numPr>
+        <w:rPr>
+          <w:sz w:val="28"/>
+          <w:szCs w:val="28"/>
+        </w:rPr>
+      </w:pPr>
+      <w:r>
+        <w:rPr>
+          <w:sz w:val="28"/>
+          <w:szCs w:val="28"/>
+        </w:rPr>
+        <w:t>Agent receives the user query as a string.</w:t>
+      </w:r>
+    </w:p>
+    <w:p>
+      <w:pPr>
+        <w:numPr>
+          <w:ilvl w:val="0"/>
+          <w:numId w:val="10"/>
+        </w:numPr>
+        <w:rPr>
+          <w:b/>
+          <w:bCs/>
+          <w:sz w:val="28"/>
+          <w:szCs w:val="28"/>
+        </w:rPr>
+      </w:pPr>
+      <w:r>
+        <w:rPr>
+          <w:b/>
+          <w:bCs/>
+          <w:sz w:val="28"/>
+          <w:szCs w:val="28"/>
+        </w:rPr>
+        <w:t>LLM Planning</w:t>
+      </w:r>
+    </w:p>
+    <w:p>
+      <w:pPr>
+        <w:numPr>
+          <w:ilvl w:val="1"/>
+          <w:numId w:val="10"/>
+        </w:numPr>
+        <w:rPr>
+          <w:sz w:val="28"/>
+          <w:szCs w:val="28"/>
+        </w:rPr>
+      </w:pPr>
+      <w:r>
+        <w:rPr>
+          <w:sz w:val="28"/>
+          <w:szCs w:val="28"/>
+        </w:rPr>
+        <w:t>The agent uses its LLM (e.g., GPT) to "think" about the task.</w:t>
+      </w:r>
+    </w:p>
+    <w:p>
+      <w:pPr>
+        <w:numPr>
+          <w:ilvl w:val="1"/>
+          <w:numId w:val="10"/>
+        </w:numPr>
+        <w:rPr>
+          <w:sz w:val="28"/>
+          <w:szCs w:val="28"/>
+        </w:rPr>
+      </w:pPr>
+      <w:r>
+        <w:rPr>
+          <w:sz w:val="28"/>
+          <w:szCs w:val="28"/>
+        </w:rPr>
+        <w:t>It breaks down the query:</w:t>
+      </w:r>
+    </w:p>
+    <w:p>
+      <w:pPr>
+        <w:numPr>
+          <w:ilvl w:val="2"/>
+          <w:numId w:val="10"/>
+        </w:numPr>
+        <w:rPr>
+          <w:sz w:val="28"/>
+          <w:szCs w:val="28"/>
+        </w:rPr>
+      </w:pPr>
+      <w:r>
+        <w:rPr>
+          <w:sz w:val="28"/>
+          <w:szCs w:val="28"/>
+        </w:rPr>
+        <w:t>Get GDP of India → (maybe from search tool)</w:t>
+      </w:r>
+    </w:p>
+    <w:p>
+      <w:pPr>
+        <w:numPr>
+          <w:ilvl w:val="2"/>
+          <w:numId w:val="10"/>
+        </w:numPr>
+        <w:rPr>
+          <w:sz w:val="28"/>
+          <w:szCs w:val="28"/>
+        </w:rPr>
+      </w:pPr>
+      <w:r>
+        <w:rPr>
+          <w:sz w:val="28"/>
+          <w:szCs w:val="28"/>
+        </w:rPr>
+        <w:t>Compute square root → (use calculator tool)</w:t>
+      </w:r>
+    </w:p>
+    <w:p>
+      <w:pPr>
+        <w:numPr>
+          <w:ilvl w:val="2"/>
+          <w:numId w:val="10"/>
+        </w:numPr>
+        <w:rPr>
+          <w:sz w:val="28"/>
+          <w:szCs w:val="28"/>
+        </w:rPr>
+      </w:pPr>
+      <w:r>
+        <w:rPr>
+          <w:sz w:val="28"/>
+          <w:szCs w:val="28"/>
+        </w:rPr>
+        <w:lastRenderedPageBreak/>
+        <w:t>Fetch summary → (use retriever tool)</w:t>
+      </w:r>
+    </w:p>
+    <w:p>
+      <w:pPr>
+        <w:numPr>
+          <w:ilvl w:val="0"/>
+          <w:numId w:val="10"/>
+        </w:numPr>
+        <w:rPr>
+          <w:b/>
+          <w:bCs/>
+          <w:sz w:val="28"/>
+          <w:szCs w:val="28"/>
+        </w:rPr>
+      </w:pPr>
+      <w:r>
+        <w:rPr>
+          <w:b/>
+          <w:bCs/>
+          <w:sz w:val="28"/>
+          <w:szCs w:val="28"/>
+        </w:rPr>
+        <w:t>Tool Selection and Execution</w:t>
+      </w:r>
+    </w:p>
+    <w:p>
+      <w:pPr>
+        <w:numPr>
+          <w:ilvl w:val="1"/>
+          <w:numId w:val="10"/>
+        </w:numPr>
+        <w:rPr>
+          <w:sz w:val="28"/>
+          <w:szCs w:val="28"/>
+        </w:rPr>
+      </w:pPr>
+      <w:r>
+        <w:rPr>
+          <w:sz w:val="28"/>
+          <w:szCs w:val="28"/>
+        </w:rPr>
+        <w:t>Agent chooses first tool based on the need:</w:t>
+      </w:r>
+    </w:p>
+    <w:p>
+      <w:pPr>
+        <w:numPr>
+          <w:ilvl w:val="2"/>
+          <w:numId w:val="10"/>
+        </w:numPr>
+        <w:rPr>
+          <w:sz w:val="28"/>
+          <w:szCs w:val="28"/>
+        </w:rPr>
+      </w:pPr>
+      <w:r>
+        <w:rPr>
+          <w:sz w:val="28"/>
+          <w:szCs w:val="28"/>
+        </w:rPr>
+        <w:t>→ Uses WebSearchTool to get GDP value</w:t>
+      </w:r>
+    </w:p>
+    <w:p>
+      <w:pPr>
+        <w:numPr>
+          <w:ilvl w:val="1"/>
+          <w:numId w:val="10"/>
+        </w:numPr>
+        <w:rPr>
+          <w:sz w:val="28"/>
+          <w:szCs w:val="28"/>
+        </w:rPr>
+      </w:pPr>
+      <w:r>
+        <w:rPr>
+          <w:sz w:val="28"/>
+          <w:szCs w:val="28"/>
+        </w:rPr>
+        <w:t>Agent extracts GDP from the tool result</w:t>
+      </w:r>
+    </w:p>
+    <w:p>
+      <w:pPr>
+        <w:numPr>
+          <w:ilvl w:val="1"/>
+          <w:numId w:val="10"/>
+        </w:numPr>
+        <w:rPr>
+          <w:sz w:val="28"/>
+          <w:szCs w:val="28"/>
+        </w:rPr>
+      </w:pPr>
+      <w:r>
+        <w:rPr>
+          <w:sz w:val="28"/>
+          <w:szCs w:val="28"/>
+        </w:rPr>
+        <w:t>→ Uses CalculatorTool to compute √GDP</w:t>
+      </w:r>
+    </w:p>
+    <w:p>
+      <w:pPr>
+        <w:numPr>
+          <w:ilvl w:val="1"/>
+          <w:numId w:val="10"/>
+        </w:numPr>
+        <w:rPr>
+          <w:sz w:val="28"/>
+          <w:szCs w:val="28"/>
+        </w:rPr>
+      </w:pPr>
+      <w:r>
+        <w:rPr>
+          <w:sz w:val="28"/>
+          <w:szCs w:val="28"/>
+        </w:rPr>
+        <w:t>Then it uses RetrieverTool to search from vector DB</w:t>
+      </w:r>
+    </w:p>
+    <w:p>
+      <w:pPr>
+        <w:numPr>
+          <w:ilvl w:val="1"/>
+          <w:numId w:val="10"/>
+        </w:numPr>
+        <w:rPr>
+          <w:sz w:val="28"/>
+          <w:szCs w:val="28"/>
+        </w:rPr>
+      </w:pPr>
+      <w:r>
+        <w:rPr>
+          <w:sz w:val="28"/>
+          <w:szCs w:val="28"/>
+        </w:rPr>
+        <w:t>→ Summarizes the info with LLM</w:t>
+      </w:r>
+    </w:p>
+    <w:p>
+      <w:pPr>
+        <w:numPr>
+          <w:ilvl w:val="0"/>
+          <w:numId w:val="10"/>
+        </w:numPr>
+        <w:rPr>
+          <w:b/>
+          <w:bCs/>
+          <w:sz w:val="28"/>
+          <w:szCs w:val="28"/>
+        </w:rPr>
+      </w:pPr>
+      <w:r>
+        <w:rPr>
+          <w:b/>
+          <w:bCs/>
+          <w:sz w:val="28"/>
+          <w:szCs w:val="28"/>
+        </w:rPr>
+        <w:t>Intermediate Reasoning</w:t>
+      </w:r>
+    </w:p>
+    <w:p>
+      <w:pPr>
+        <w:numPr>
+          <w:ilvl w:val="1"/>
+          <w:numId w:val="10"/>
+        </w:numPr>
+        <w:rPr>
+          <w:sz w:val="28"/>
+          <w:szCs w:val="28"/>
+        </w:rPr>
+      </w:pPr>
+      <w:r>
+        <w:rPr>
+          <w:sz w:val="28"/>
+          <w:szCs w:val="28"/>
+        </w:rPr>
+        <w:t>After each step, agent updates its internal scratchpad (intermediate reasoning log).</w:t>
+      </w:r>
+    </w:p>
+    <w:p>
+      <w:pPr>
+        <w:numPr>
+          <w:ilvl w:val="1"/>
+          <w:numId w:val="10"/>
+        </w:numPr>
+        <w:rPr>
+          <w:sz w:val="28"/>
+          <w:szCs w:val="28"/>
+        </w:rPr>
+      </w:pPr>
+      <w:r>
+        <w:rPr>
+          <w:sz w:val="28"/>
+          <w:szCs w:val="28"/>
+        </w:rPr>
+        <w:t>If more steps are needed, it continues.</w:t>
+      </w:r>
+    </w:p>
+    <w:p>
+      <w:pPr>
+        <w:numPr>
+          <w:ilvl w:val="0"/>
+          <w:numId w:val="10"/>
+        </w:numPr>
+        <w:rPr>
+          <w:b/>
+          <w:bCs/>
+          <w:sz w:val="28"/>
+          <w:szCs w:val="28"/>
+        </w:rPr>
+      </w:pPr>
+      <w:r>
+        <w:rPr>
+          <w:b/>
+          <w:bCs/>
+          <w:sz w:val="28"/>
+          <w:szCs w:val="28"/>
+        </w:rPr>
+        <w:t>Final Answer Construction</w:t>
+      </w:r>
+    </w:p>
+    <w:p>
+      <w:pPr>
+        <w:numPr>
+          <w:ilvl w:val="1"/>
+          <w:numId w:val="10"/>
+        </w:numPr>
+        <w:rPr>
+          <w:sz w:val="28"/>
+          <w:szCs w:val="28"/>
+        </w:rPr>
+      </w:pPr>
+      <w:r>
+        <w:rPr>
+          <w:sz w:val="28"/>
+          <w:szCs w:val="28"/>
+        </w:rPr>
+        <w:t>The agent gathers all outputs, constructs the final answer, and returns it to the user.</w:t>
+      </w:r>
+    </w:p>
+    <w:p>
+      <w:pPr>
+        <w:rPr>
+          <w:b/>
+          <w:bCs/>
+          <w:sz w:val="32"/>
+          <w:szCs w:val="32"/>
+        </w:rPr>
+      </w:pPr>
+    </w:p>
+    <w:p>
+      <w:pPr>
+        <w:rPr>
+          <w:b/>
+          <w:bCs/>
+          <w:sz w:val="32"/>
+          <w:szCs w:val="32"/>
+        </w:rPr>
+      </w:pPr>
+      <w:r>
+        <w:rPr>
+          <w:b/>
+          <w:bCs/>
+          <w:sz w:val="32"/>
+          <w:szCs w:val="32"/>
+        </w:rPr>
+        <w:drawing>
+          <wp:inline distT="0" distB="0" distL="0" distR="0" wp14:anchorId="4A27D717" wp14:editId="4498D5FB">
+            <wp:extent cx="6207486" cy="3291205"/>
+            <wp:effectExtent l="0" t="0" r="0" b="0"/>
+            <wp:docPr id="481204436" name="Picture 1"/>
+            <wp:cNvGraphicFramePr>
+              <a:graphicFrameLocks xmlns:a="http://schemas.openxmlformats.org/drawingml/2006/main" noChangeAspect="1"/>
+            </wp:cNvGraphicFramePr>
+            <a:graphic xmlns:a="http://schemas.openxmlformats.org/drawingml/2006/main">
+              <a:graphicData uri="http://schemas.openxmlformats.org/drawingml/2006/picture">
+                <pic:pic xmlns:pic="http://schemas.openxmlformats.org/drawingml/2006/picture">
+                  <pic:nvPicPr>
+                    <pic:cNvPr id="481204436" name=""/>
+                    <pic:cNvPicPr/>
+                  </pic:nvPicPr>
+                  <pic:blipFill>
+                    <a:blip r:embed="rId25"/>
+                    <a:stretch>
+                      <a:fillRect/>
+                    </a:stretch>
+                  </pic:blipFill>
+                  <pic:spPr>
+                    <a:xfrm>
+                      <a:off x="0" y="0"/>
+                      <a:ext cx="6232741" cy="3304595"/>
+                    </a:xfrm>
+                    <a:prstGeom prst="rect">
+                      <a:avLst/>
+                    </a:prstGeom>
+                  </pic:spPr>
+                </pic:pic>
+              </a:graphicData>
+            </a:graphic>
+          </wp:inline>
+        </w:drawing>
+      </w:r>
+    </w:p>
+    <w:p>
+      <w:pPr>
+        <w:rPr>
+          <w:sz w:val="32"/>
+          <w:szCs w:val="32"/>
+        </w:rPr>
+      </w:pPr>
+      <w:r>
+        <w:rPr>
+          <w:sz w:val="32"/>
+          <w:szCs w:val="32"/>
+        </w:rPr>
+        <w:lastRenderedPageBreak/>
+        <w:t>We use agent and tools when we have different use case than Chains.</w:t>
+      </w:r>
+    </w:p>
+    <w:p>
+      <w:pPr>
+        <w:rPr>
+          <w:sz w:val="32"/>
+          <w:szCs w:val="32"/>
+        </w:rPr>
+      </w:pPr>
+      <w:r>
+        <w:rPr>
+          <w:rFonts w:ascii="Segoe UI Emoji" w:hAnsi="Segoe UI Emoji" w:cs="Segoe UI Emoji"/>
+          <w:sz w:val="32"/>
+          <w:szCs w:val="32"/>
+        </w:rPr>
+        <w:t>✅</w:t>
+      </w:r>
+      <w:r>
+        <w:rPr>
+          <w:sz w:val="32"/>
+          <w:szCs w:val="32"/>
+        </w:rPr>
+        <w:t xml:space="preserve"> Chains are </w:t>
+      </w:r>
+      <w:r>
+        <w:rPr>
+          <w:b/>
+          <w:bCs/>
+          <w:sz w:val="32"/>
+          <w:szCs w:val="32"/>
+        </w:rPr>
+        <w:t>great when flow is known</w:t>
+      </w:r>
+      <w:r>
+        <w:rPr>
+          <w:sz w:val="32"/>
+          <w:szCs w:val="32"/>
+        </w:rPr>
+        <w:t>.</w:t>
+      </w:r>
+    </w:p>
+    <w:p>
+      <w:pPr>
+        <w:rPr>
+          <w:sz w:val="32"/>
+          <w:szCs w:val="32"/>
+        </w:rPr>
+      </w:pPr>
+      <w:r>
+        <w:rPr>
+          <w:rFonts w:ascii="Segoe UI Emoji" w:hAnsi="Segoe UI Emoji" w:cs="Segoe UI Emoji"/>
+          <w:sz w:val="32"/>
+          <w:szCs w:val="32"/>
+        </w:rPr>
+        <w:t>✅</w:t>
+      </w:r>
+      <w:r>
+        <w:rPr>
+          <w:sz w:val="32"/>
+          <w:szCs w:val="32"/>
+        </w:rPr>
+        <w:t xml:space="preserve"> Agents are </w:t>
+      </w:r>
+      <w:r>
+        <w:rPr>
+          <w:b/>
+          <w:bCs/>
+          <w:sz w:val="32"/>
+          <w:szCs w:val="32"/>
+        </w:rPr>
+        <w:t>better when the user might ask anything</w:t>
+      </w:r>
+      <w:r>
+        <w:rPr>
+          <w:sz w:val="32"/>
+          <w:szCs w:val="32"/>
+        </w:rPr>
+        <w:t xml:space="preserve"> and dynamic reasoning is needed.</w:t>
+      </w:r>
+    </w:p>
+    <w:p>
+      <w:pPr>
+        <w:rPr>
+          <w:sz w:val="32"/>
+          <w:szCs w:val="32"/>
+        </w:rPr>
+      </w:pPr>
+      <w:r>
+        <w:rPr>
+          <w:rFonts w:ascii="Segoe UI Emoji" w:hAnsi="Segoe UI Emoji" w:cs="Segoe UI Emoji"/>
+          <w:sz w:val="32"/>
+          <w:szCs w:val="32"/>
+        </w:rPr>
+        <w:t>✅</w:t>
+      </w:r>
+      <w:r>
+        <w:rPr>
+          <w:sz w:val="32"/>
+          <w:szCs w:val="32"/>
+        </w:rPr>
+        <w:t xml:space="preserve"> </w:t>
+      </w:r>
+      <w:r>
+        <w:rPr>
+          <w:sz w:val="32"/>
+          <w:szCs w:val="32"/>
+        </w:rPr>
+        <w:t xml:space="preserve">Tools </w:t>
+      </w:r>
+      <w:r>
+        <w:rPr>
+          <w:sz w:val="32"/>
+          <w:szCs w:val="32"/>
+        </w:rPr>
+        <w:t>are</w:t>
+      </w:r>
+      <w:r>
+        <w:rPr>
+          <w:sz w:val="32"/>
+          <w:szCs w:val="32"/>
+        </w:rPr>
+        <w:t xml:space="preserve"> functions that the agent can use</w:t>
+      </w:r>
+    </w:p>
+    <w:p>
+      <w:pPr>
+        <w:rPr>
+          <w:rFonts w:ascii="Segoe UI Emoji" w:hAnsi="Segoe UI Emoji" w:cs="Segoe UI Emoji"/>
+          <w:b/>
+          <w:bCs/>
+          <w:sz w:val="32"/>
+          <w:szCs w:val="32"/>
+        </w:rPr>
+      </w:pPr>
+    </w:p>
+    <w:p>
+      <w:pPr>
+        <w:rPr>
+          <w:rFonts w:ascii="Segoe UI Emoji" w:hAnsi="Segoe UI Emoji" w:cs="Segoe UI Emoji"/>
+          <w:b/>
+          <w:bCs/>
+          <w:sz w:val="32"/>
+          <w:szCs w:val="32"/>
+        </w:rPr>
+      </w:pPr>
+    </w:p>
+    <w:p>
+      <w:pPr>
+        <w:rPr>
+          <w:b/>
+          <w:bCs/>
+          <w:sz w:val="32"/>
+          <w:szCs w:val="32"/>
+        </w:rPr>
+      </w:pPr>
+      <w:r>
+        <w:rPr>
+          <w:rFonts w:ascii="Segoe UI Emoji" w:hAnsi="Segoe UI Emoji" w:cs="Segoe UI Emoji"/>
+          <w:b/>
+          <w:bCs/>
+          <w:sz w:val="32"/>
+          <w:szCs w:val="32"/>
+        </w:rPr>
+        <w:t>🏁</w:t>
+      </w:r>
+      <w:r>
+        <w:rPr>
+          <w:b/>
+          <w:bCs/>
+          <w:sz w:val="32"/>
+          <w:szCs w:val="32"/>
+        </w:rPr>
+        <w:t xml:space="preserve"> When to Use What?</w:t>
+      </w:r>
+    </w:p>
+    <w:tbl>
+      <w:tblPr>
+        <w:tblW w:w="0" w:type="auto"/>
+        <w:tblCellSpacing w:w="15" w:type="dxa"/>
+        <w:tblCellMar>
+          <w:top w:w="15" w:type="dxa"/>
+          <w:left w:w="15" w:type="dxa"/>
+          <w:bottom w:w="15" w:type="dxa"/>
+          <w:right w:w="15" w:type="dxa"/>
+        </w:tblCellMar>
+        <w:tblLook w:val="04A0" w:firstRow="1" w:lastRow="0" w:firstColumn="1" w:lastColumn="0" w:noHBand="0" w:noVBand="1"/>
+      </w:tblPr>
+      <w:tblGrid>
+        <w:gridCol w:w="4885"/>
+        <w:gridCol w:w="1528"/>
+        <w:gridCol w:w="1577"/>
+      </w:tblGrid>
+      <w:tr>
+        <w:trPr>
+          <w:tblHeader/>
+          <w:tblCellSpacing w:w="15" w:type="dxa"/>
+        </w:trPr>
+        <w:tc>
+          <w:tcPr>
+            <w:tcW w:w="0" w:type="auto"/>
+            <w:vAlign w:val="center"/>
+            <w:hideMark/>
+          </w:tcPr>
+          <w:p>
+            <w:pPr>
+              <w:rPr>
+                <w:b/>
+                <w:bCs/>
+                <w:sz w:val="32"/>
+                <w:szCs w:val="32"/>
+              </w:rPr>
+            </w:pPr>
+            <w:r>
+              <w:rPr>
+                <w:b/>
+                <w:bCs/>
+                <w:sz w:val="32"/>
+                <w:szCs w:val="32"/>
+              </w:rPr>
+              <w:t>Scenario</w:t>
+            </w:r>
+          </w:p>
+        </w:tc>
+        <w:tc>
+          <w:tcPr>
+            <w:tcW w:w="0" w:type="auto"/>
+            <w:vAlign w:val="center"/>
+            <w:hideMark/>
+          </w:tcPr>
+          <w:p>
+            <w:pPr>
+              <w:rPr>
+                <w:b/>
+                <w:bCs/>
+                <w:sz w:val="32"/>
+                <w:szCs w:val="32"/>
+              </w:rPr>
+            </w:pPr>
+            <w:r>
+              <w:rPr>
+                <w:b/>
+                <w:bCs/>
+                <w:sz w:val="32"/>
+                <w:szCs w:val="32"/>
+              </w:rPr>
+              <w:t>Use Chain?</w:t>
+            </w:r>
+          </w:p>
+        </w:tc>
+        <w:tc>
+          <w:tcPr>
+            <w:tcW w:w="0" w:type="auto"/>
+            <w:vAlign w:val="center"/>
+            <w:hideMark/>
+          </w:tcPr>
+          <w:p>
+            <w:pPr>
+              <w:rPr>
+                <w:b/>
+                <w:bCs/>
+                <w:sz w:val="32"/>
+                <w:szCs w:val="32"/>
+              </w:rPr>
+            </w:pPr>
+            <w:r>
+              <w:rPr>
+                <w:b/>
+                <w:bCs/>
+                <w:sz w:val="32"/>
+                <w:szCs w:val="32"/>
+              </w:rPr>
+              <w:t>Use Agent?</w:t>
+            </w:r>
+          </w:p>
+        </w:tc>
+      </w:tr>
+      <w:tr>
+        <w:trPr>
+          <w:tblCellSpacing w:w="15" w:type="dxa"/>
+        </w:trPr>
+        <w:tc>
+          <w:tcPr>
+            <w:tcW w:w="0" w:type="auto"/>
+            <w:vAlign w:val="center"/>
+            <w:hideMark/>
+          </w:tcPr>
+          <w:p>
+            <w:pPr>
+              <w:rPr>
+                <w:sz w:val="32"/>
+                <w:szCs w:val="32"/>
+              </w:rPr>
+            </w:pPr>
+            <w:r>
+              <w:rPr>
+                <w:sz w:val="32"/>
+                <w:szCs w:val="32"/>
+              </w:rPr>
+              <w:t>Query over documents only</w:t>
+            </w:r>
+          </w:p>
+        </w:tc>
+        <w:tc>
+          <w:tcPr>
+            <w:tcW w:w="0" w:type="auto"/>
+            <w:vAlign w:val="center"/>
+            <w:hideMark/>
+          </w:tcPr>
+          <w:p>
+            <w:pPr>
+              <w:rPr>
+                <w:sz w:val="32"/>
+                <w:szCs w:val="32"/>
+              </w:rPr>
+            </w:pPr>
+            <w:r>
+              <w:rPr>
+                <w:rFonts w:ascii="Segoe UI Emoji" w:hAnsi="Segoe UI Emoji" w:cs="Segoe UI Emoji"/>
+                <w:sz w:val="32"/>
+                <w:szCs w:val="32"/>
+              </w:rPr>
+              <w:t>✅</w:t>
+            </w:r>
+            <w:r>
+              <w:rPr>
+                <w:sz w:val="32"/>
+                <w:szCs w:val="32"/>
+              </w:rPr>
+              <w:t xml:space="preserve"> Yes</w:t>
+            </w:r>
+          </w:p>
+        </w:tc>
+        <w:tc>
+          <w:tcPr>
+            <w:tcW w:w="0" w:type="auto"/>
+            <w:vAlign w:val="center"/>
+            <w:hideMark/>
+          </w:tcPr>
+          <w:p>
+            <w:pPr>
+              <w:rPr>
+                <w:sz w:val="32"/>
+                <w:szCs w:val="32"/>
+              </w:rPr>
+            </w:pPr>
+            <w:r>
+              <w:rPr>
+                <w:rFonts w:ascii="Segoe UI Emoji" w:hAnsi="Segoe UI Emoji" w:cs="Segoe UI Emoji"/>
+                <w:sz w:val="32"/>
+                <w:szCs w:val="32"/>
+              </w:rPr>
+              <w:t>❌</w:t>
+            </w:r>
+            <w:r>
+              <w:rPr>
+                <w:sz w:val="32"/>
+                <w:szCs w:val="32"/>
+              </w:rPr>
+              <w:t xml:space="preserve"> No</w:t>
+            </w:r>
+          </w:p>
+        </w:tc>
+      </w:tr>
+      <w:tr>
+        <w:trPr>
+          <w:tblCellSpacing w:w="15" w:type="dxa"/>
+        </w:trPr>
+        <w:tc>
+          <w:tcPr>
+            <w:tcW w:w="0" w:type="auto"/>
+            <w:vAlign w:val="center"/>
+            <w:hideMark/>
+          </w:tcPr>
+          <w:p>
+            <w:pPr>
+              <w:rPr>
+                <w:sz w:val="32"/>
+                <w:szCs w:val="32"/>
+              </w:rPr>
+            </w:pPr>
+            <w:r>
+              <w:rPr>
+                <w:sz w:val="32"/>
+                <w:szCs w:val="32"/>
+              </w:rPr>
+              <w:t>Chain LLM with other APIs (fixed)</w:t>
+            </w:r>
+          </w:p>
+        </w:tc>
+        <w:tc>
+          <w:tcPr>
+            <w:tcW w:w="0" w:type="auto"/>
+            <w:vAlign w:val="center"/>
+            <w:hideMark/>
+          </w:tcPr>
+          <w:p>
+            <w:pPr>
+              <w:rPr>
+                <w:sz w:val="32"/>
+                <w:szCs w:val="32"/>
+              </w:rPr>
+            </w:pPr>
+            <w:r>
+              <w:rPr>
+                <w:rFonts w:ascii="Segoe UI Emoji" w:hAnsi="Segoe UI Emoji" w:cs="Segoe UI Emoji"/>
+                <w:sz w:val="32"/>
+                <w:szCs w:val="32"/>
+              </w:rPr>
+              <w:t>✅</w:t>
+            </w:r>
+            <w:r>
+              <w:rPr>
+                <w:sz w:val="32"/>
+                <w:szCs w:val="32"/>
+              </w:rPr>
+              <w:t xml:space="preserve"> Yes</w:t>
+            </w:r>
+          </w:p>
+        </w:tc>
+        <w:tc>
+          <w:tcPr>
+            <w:tcW w:w="0" w:type="auto"/>
+            <w:vAlign w:val="center"/>
+            <w:hideMark/>
+          </w:tcPr>
+          <w:p>
+            <w:pPr>
+              <w:rPr>
+                <w:sz w:val="32"/>
+                <w:szCs w:val="32"/>
+              </w:rPr>
+            </w:pPr>
+            <w:r>
+              <w:rPr>
+                <w:rFonts w:ascii="Segoe UI Emoji" w:hAnsi="Segoe UI Emoji" w:cs="Segoe UI Emoji"/>
+                <w:sz w:val="32"/>
+                <w:szCs w:val="32"/>
+              </w:rPr>
+              <w:t>❌</w:t>
+            </w:r>
+            <w:r>
+              <w:rPr>
+                <w:sz w:val="32"/>
+                <w:szCs w:val="32"/>
+              </w:rPr>
+              <w:t xml:space="preserve"> No</w:t>
+            </w:r>
+          </w:p>
+        </w:tc>
+      </w:tr>
+      <w:tr>
+        <w:trPr>
+          <w:tblCellSpacing w:w="15" w:type="dxa"/>
+        </w:trPr>
+        <w:tc>
+          <w:tcPr>
+            <w:tcW w:w="0" w:type="auto"/>
+            <w:vAlign w:val="center"/>
+            <w:hideMark/>
+          </w:tcPr>
+          <w:p>
+            <w:pPr>
+              <w:rPr>
+                <w:sz w:val="32"/>
+                <w:szCs w:val="32"/>
+              </w:rPr>
+            </w:pPr>
+            <w:r>
+              <w:rPr>
+                <w:sz w:val="32"/>
+                <w:szCs w:val="32"/>
+              </w:rPr>
+              <w:t>User may ask math + search + docs</w:t>
+            </w:r>
+          </w:p>
+        </w:tc>
+        <w:tc>
+          <w:tcPr>
+            <w:tcW w:w="0" w:type="auto"/>
+            <w:vAlign w:val="center"/>
+            <w:hideMark/>
+          </w:tcPr>
+          <w:p>
+            <w:pPr>
+              <w:rPr>
+                <w:sz w:val="32"/>
+                <w:szCs w:val="32"/>
+              </w:rPr>
+            </w:pPr>
+            <w:r>
+              <w:rPr>
+                <w:rFonts w:ascii="Segoe UI Emoji" w:hAnsi="Segoe UI Emoji" w:cs="Segoe UI Emoji"/>
+                <w:sz w:val="32"/>
+                <w:szCs w:val="32"/>
+              </w:rPr>
+              <w:t>❌</w:t>
+            </w:r>
+            <w:r>
+              <w:rPr>
+                <w:sz w:val="32"/>
+                <w:szCs w:val="32"/>
+              </w:rPr>
+              <w:t xml:space="preserve"> No</w:t>
+            </w:r>
+          </w:p>
+        </w:tc>
+        <w:tc>
+          <w:tcPr>
+            <w:tcW w:w="0" w:type="auto"/>
+            <w:vAlign w:val="center"/>
+            <w:hideMark/>
+          </w:tcPr>
+          <w:p>
+            <w:pPr>
+              <w:rPr>
+                <w:sz w:val="32"/>
+                <w:szCs w:val="32"/>
+              </w:rPr>
+            </w:pPr>
+            <w:r>
+              <w:rPr>
+                <w:rFonts w:ascii="Segoe UI Emoji" w:hAnsi="Segoe UI Emoji" w:cs="Segoe UI Emoji"/>
+                <w:sz w:val="32"/>
+                <w:szCs w:val="32"/>
+              </w:rPr>
+              <w:t>✅</w:t>
+            </w:r>
+            <w:r>
+              <w:rPr>
+                <w:sz w:val="32"/>
+                <w:szCs w:val="32"/>
+              </w:rPr>
+              <w:t xml:space="preserve"> Yes</w:t>
+            </w:r>
+          </w:p>
+        </w:tc>
+      </w:tr>
+      <w:tr>
+        <w:trPr>
+          <w:tblCellSpacing w:w="15" w:type="dxa"/>
+        </w:trPr>
+        <w:tc>
+          <w:tcPr>
+            <w:tcW w:w="0" w:type="auto"/>
+            <w:vAlign w:val="center"/>
+            <w:hideMark/>
+          </w:tcPr>
+          <w:p>
+            <w:pPr>
+              <w:rPr>
+                <w:sz w:val="32"/>
+                <w:szCs w:val="32"/>
+              </w:rPr>
+            </w:pPr>
+            <w:r>
+              <w:rPr>
+                <w:sz w:val="32"/>
+                <w:szCs w:val="32"/>
+              </w:rPr>
+              <w:t>Need full control over steps</w:t>
+            </w:r>
+          </w:p>
+        </w:tc>
+        <w:tc>
+          <w:tcPr>
+            <w:tcW w:w="0" w:type="auto"/>
+            <w:vAlign w:val="center"/>
+            <w:hideMark/>
+          </w:tcPr>
+          <w:p>
+            <w:pPr>
+              <w:rPr>
+                <w:sz w:val="32"/>
+                <w:szCs w:val="32"/>
+              </w:rPr>
+            </w:pPr>
+            <w:r>
+              <w:rPr>
+                <w:rFonts w:ascii="Segoe UI Emoji" w:hAnsi="Segoe UI Emoji" w:cs="Segoe UI Emoji"/>
+                <w:sz w:val="32"/>
+                <w:szCs w:val="32"/>
+              </w:rPr>
+              <w:t>✅</w:t>
+            </w:r>
+            <w:r>
+              <w:rPr>
+                <w:sz w:val="32"/>
+                <w:szCs w:val="32"/>
+              </w:rPr>
+              <w:t xml:space="preserve"> Yes</w:t>
+            </w:r>
+          </w:p>
+        </w:tc>
+        <w:tc>
+          <w:tcPr>
+            <w:tcW w:w="0" w:type="auto"/>
+            <w:vAlign w:val="center"/>
+            <w:hideMark/>
+          </w:tcPr>
+          <w:p>
+            <w:pPr>
+              <w:rPr>
+                <w:sz w:val="32"/>
+                <w:szCs w:val="32"/>
+              </w:rPr>
+            </w:pPr>
+            <w:r>
+              <w:rPr>
+                <w:rFonts w:ascii="Segoe UI Emoji" w:hAnsi="Segoe UI Emoji" w:cs="Segoe UI Emoji"/>
+                <w:sz w:val="32"/>
+                <w:szCs w:val="32"/>
+              </w:rPr>
+              <w:t>❌</w:t>
+            </w:r>
+            <w:r>
+              <w:rPr>
+                <w:sz w:val="32"/>
+                <w:szCs w:val="32"/>
+              </w:rPr>
+              <w:t xml:space="preserve"> No</w:t>
+            </w:r>
+          </w:p>
+        </w:tc>
+      </w:tr>
+      <w:tr>
+        <w:trPr>
+          <w:tblCellSpacing w:w="15" w:type="dxa"/>
+        </w:trPr>
+        <w:tc>
+          <w:tcPr>
+            <w:tcW w:w="0" w:type="auto"/>
+            <w:vAlign w:val="center"/>
+            <w:hideMark/>
+          </w:tcPr>
+          <w:p>
+            <w:pPr>
+              <w:rPr>
+                <w:sz w:val="32"/>
+                <w:szCs w:val="32"/>
+              </w:rPr>
+            </w:pPr>
+            <w:r>
+              <w:rPr>
+                <w:sz w:val="32"/>
+                <w:szCs w:val="32"/>
+              </w:rPr>
+              <w:t>Need dynamic reasoning across tools</w:t>
+            </w:r>
+          </w:p>
+        </w:tc>
+        <w:tc>
+          <w:tcPr>
+            <w:tcW w:w="0" w:type="auto"/>
+            <w:vAlign w:val="center"/>
+            <w:hideMark/>
+          </w:tcPr>
+          <w:p>
+            <w:pPr>
+              <w:rPr>
+                <w:sz w:val="32"/>
+                <w:szCs w:val="32"/>
+              </w:rPr>
+            </w:pPr>
+            <w:r>
+              <w:rPr>
+                <w:rFonts w:ascii="Segoe UI Emoji" w:hAnsi="Segoe UI Emoji" w:cs="Segoe UI Emoji"/>
+                <w:sz w:val="32"/>
+                <w:szCs w:val="32"/>
+              </w:rPr>
+              <w:t>❌</w:t>
+            </w:r>
+            <w:r>
+              <w:rPr>
+                <w:sz w:val="32"/>
+                <w:szCs w:val="32"/>
+              </w:rPr>
+              <w:t xml:space="preserve"> No</w:t>
+            </w:r>
+          </w:p>
+        </w:tc>
+        <w:tc>
+          <w:tcPr>
+            <w:tcW w:w="0" w:type="auto"/>
+            <w:vAlign w:val="center"/>
+            <w:hideMark/>
+          </w:tcPr>
+          <w:p>
+            <w:pPr>
+              <w:rPr>
+                <w:sz w:val="32"/>
+                <w:szCs w:val="32"/>
+              </w:rPr>
+            </w:pPr>
+            <w:r>
+              <w:rPr>
+                <w:rFonts w:ascii="Segoe UI Emoji" w:hAnsi="Segoe UI Emoji" w:cs="Segoe UI Emoji"/>
+                <w:sz w:val="32"/>
+                <w:szCs w:val="32"/>
+              </w:rPr>
+              <w:t>✅</w:t>
+            </w:r>
+            <w:r>
+              <w:rPr>
+                <w:sz w:val="32"/>
+                <w:szCs w:val="32"/>
+              </w:rPr>
+              <w:t xml:space="preserve"> Yes</w:t>
+            </w:r>
+          </w:p>
+        </w:tc>
+      </w:tr>
+    </w:tbl>
+    <w:p>
+      <w:pPr>
+        <w:rPr>
+          <w:rFonts w:ascii="Segoe UI Emoji" w:hAnsi="Segoe UI Emoji" w:cs="Segoe UI Emoji"/>
+          <w:b/>
+          <w:bCs/>
+          <w:sz w:val="32"/>
+          <w:szCs w:val="32"/>
+        </w:rPr>
+      </w:pPr>
+    </w:p>
+    <w:p>
+      <w:pPr>
+        <w:rPr>
+          <w:rFonts w:ascii="Segoe UI Emoji" w:hAnsi="Segoe UI Emoji" w:cs="Segoe UI Emoji"/>
+          <w:b/>
+          <w:bCs/>
+          <w:sz w:val="32"/>
+          <w:szCs w:val="32"/>
+        </w:rPr>
+      </w:pPr>
+    </w:p>
+    <w:p>
+      <w:pPr>
+        <w:rPr>
+          <w:rFonts w:ascii="Segoe UI Emoji" w:hAnsi="Segoe UI Emoji" w:cs="Segoe UI Emoji"/>
+          <w:b/>
+          <w:bCs/>
+          <w:sz w:val="32"/>
+          <w:szCs w:val="32"/>
+        </w:rPr>
+      </w:pPr>
+    </w:p>
+    <w:p>
+      <w:pPr>
+        <w:rPr>
+          <w:rFonts w:ascii="Segoe UI Emoji" w:hAnsi="Segoe UI Emoji" w:cs="Segoe UI Emoji"/>
+          <w:b/>
+          <w:bCs/>
+          <w:sz w:val="32"/>
+          <w:szCs w:val="32"/>
+        </w:rPr>
+      </w:pPr>
+    </w:p>
+    <w:p>
+      <w:pPr>
+        <w:rPr>
+          <w:rFonts w:ascii="Segoe UI Emoji" w:hAnsi="Segoe UI Emoji" w:cs="Segoe UI Emoji"/>
+          <w:b/>
+          <w:bCs/>
+          <w:sz w:val="32"/>
+          <w:szCs w:val="32"/>
+        </w:rPr>
+      </w:pPr>
+    </w:p>
+    <w:p>
+      <w:pPr>
+        <w:rPr>
+          <w:b/>
+          <w:bCs/>
+          <w:sz w:val="32"/>
+          <w:szCs w:val="32"/>
+        </w:rPr>
+      </w:pPr>
+      <w:r>
+        <w:rPr>
+          <w:rFonts w:ascii="Segoe UI Emoji" w:hAnsi="Segoe UI Emoji" w:cs="Segoe UI Emoji"/>
+          <w:b/>
+          <w:bCs/>
+          <w:sz w:val="32"/>
+          <w:szCs w:val="32"/>
+        </w:rPr>
+        <w:t>🧠</w:t>
+      </w:r>
+      <w:r>
+        <w:rPr>
+          <w:b/>
+          <w:bCs/>
+          <w:sz w:val="32"/>
+          <w:szCs w:val="32"/>
+        </w:rPr>
+        <w:t xml:space="preserve"> Conceptual Understanding</w:t>
+      </w:r>
+    </w:p>
+    <w:tbl>
+      <w:tblPr>
+        <w:tblW w:w="0" w:type="auto"/>
+        <w:tblCellSpacing w:w="15" w:type="dxa"/>
+        <w:tblCellMar>
+          <w:top w:w="15" w:type="dxa"/>
+          <w:left w:w="15" w:type="dxa"/>
+          <w:bottom w:w="15" w:type="dxa"/>
+          <w:right w:w="15" w:type="dxa"/>
+        </w:tblCellMar>
+        <w:tblLook w:val="04A0" w:firstRow="1" w:lastRow="0" w:firstColumn="1" w:lastColumn="0" w:noHBand="0" w:noVBand="1"/>
+      </w:tblPr>
+      <w:tblGrid>
+        <w:gridCol w:w="1566"/>
+        <w:gridCol w:w="3443"/>
+        <w:gridCol w:w="4107"/>
+      </w:tblGrid>
+      <w:tr>
+        <w:trPr>
+          <w:tblHeader/>
+          <w:tblCellSpacing w:w="15" w:type="dxa"/>
+        </w:trPr>
+        <w:tc>
+          <w:tcPr>
+            <w:tcW w:w="0" w:type="auto"/>
+            <w:vAlign w:val="center"/>
+            <w:hideMark/>
+          </w:tcPr>
+          <w:p>
+            <w:pPr>
+              <w:rPr>
+                <w:b/>
+                <w:bCs/>
+                <w:sz w:val="32"/>
+                <w:szCs w:val="32"/>
+              </w:rPr>
+            </w:pPr>
+            <w:r>
+              <w:rPr>
+                <w:b/>
+                <w:bCs/>
+                <w:sz w:val="32"/>
+                <w:szCs w:val="32"/>
+              </w:rPr>
+              <w:t>Feature</w:t>
+            </w:r>
+          </w:p>
+        </w:tc>
+        <w:tc>
+          <w:tcPr>
+            <w:tcW w:w="0" w:type="auto"/>
+            <w:vAlign w:val="center"/>
+            <w:hideMark/>
+          </w:tcPr>
+          <w:p>
+            <w:pPr>
+              <w:rPr>
+                <w:b/>
+                <w:bCs/>
+                <w:sz w:val="32"/>
+                <w:szCs w:val="32"/>
+              </w:rPr>
+            </w:pPr>
+            <w:r>
+              <w:rPr>
+                <w:b/>
+                <w:bCs/>
+                <w:sz w:val="32"/>
+                <w:szCs w:val="32"/>
+              </w:rPr>
+              <w:t>Chains</w:t>
+            </w:r>
+          </w:p>
+        </w:tc>
+        <w:tc>
+          <w:tcPr>
+            <w:tcW w:w="0" w:type="auto"/>
+            <w:vAlign w:val="center"/>
+            <w:hideMark/>
+          </w:tcPr>
+          <w:p>
+            <w:pPr>
+              <w:rPr>
+                <w:b/>
+                <w:bCs/>
+                <w:sz w:val="32"/>
+                <w:szCs w:val="32"/>
+              </w:rPr>
+            </w:pPr>
+            <w:r>
+              <w:rPr>
+                <w:b/>
+                <w:bCs/>
+                <w:sz w:val="32"/>
+                <w:szCs w:val="32"/>
+              </w:rPr>
+              <w:t>Agents with Tools</w:t>
+            </w:r>
+          </w:p>
+        </w:tc>
+      </w:tr>
+      <w:tr>
+        <w:trPr>
+          <w:tblCellSpacing w:w="15" w:type="dxa"/>
+        </w:trPr>
+        <w:tc>
+          <w:tcPr>
+            <w:tcW w:w="0" w:type="auto"/>
+            <w:vAlign w:val="center"/>
+            <w:hideMark/>
+          </w:tcPr>
+          <w:p>
+            <w:pPr>
+              <w:rPr>
+                <w:sz w:val="32"/>
+                <w:szCs w:val="32"/>
+              </w:rPr>
+            </w:pPr>
+            <w:r>
+              <w:rPr>
+                <w:b/>
+                <w:bCs/>
+                <w:sz w:val="32"/>
+                <w:szCs w:val="32"/>
+              </w:rPr>
+              <w:t>What it is</w:t>
+            </w:r>
+          </w:p>
+        </w:tc>
+        <w:tc>
+          <w:tcPr>
+            <w:tcW w:w="0" w:type="auto"/>
+            <w:vAlign w:val="center"/>
+            <w:hideMark/>
+          </w:tcPr>
+          <w:p>
+            <w:pPr>
+              <w:rPr>
+                <w:sz w:val="32"/>
+                <w:szCs w:val="32"/>
+              </w:rPr>
+            </w:pPr>
+            <w:r>
+              <w:rPr>
+                <w:sz w:val="32"/>
+                <w:szCs w:val="32"/>
+              </w:rPr>
+              <w:t xml:space="preserve">A </w:t>
+            </w:r>
+            <w:r>
+              <w:rPr>
+                <w:b/>
+                <w:bCs/>
+                <w:sz w:val="32"/>
+                <w:szCs w:val="32"/>
+              </w:rPr>
+              <w:t>fixed pipeline</w:t>
+            </w:r>
+            <w:r>
+              <w:rPr>
+                <w:sz w:val="32"/>
+                <w:szCs w:val="32"/>
+              </w:rPr>
+              <w:t xml:space="preserve"> of steps</w:t>
+            </w:r>
+          </w:p>
+        </w:tc>
+        <w:tc>
+          <w:tcPr>
+            <w:tcW w:w="0" w:type="auto"/>
+            <w:vAlign w:val="center"/>
+            <w:hideMark/>
+          </w:tcPr>
+          <w:p>
+            <w:pPr>
+              <w:rPr>
+                <w:sz w:val="32"/>
+                <w:szCs w:val="32"/>
+              </w:rPr>
+            </w:pPr>
+            <w:r>
+              <w:rPr>
+                <w:sz w:val="32"/>
+                <w:szCs w:val="32"/>
+              </w:rPr>
+              <w:t xml:space="preserve">A </w:t>
+            </w:r>
+            <w:r>
+              <w:rPr>
+                <w:b/>
+                <w:bCs/>
+                <w:sz w:val="32"/>
+                <w:szCs w:val="32"/>
+              </w:rPr>
+              <w:t xml:space="preserve">dynamic decision-making </w:t>
+            </w:r>
+            <w:r>
+              <w:rPr>
+                <w:b/>
+                <w:bCs/>
+                <w:sz w:val="32"/>
+                <w:szCs w:val="32"/>
+              </w:rPr>
+              <w:lastRenderedPageBreak/>
+              <w:t>system</w:t>
+            </w:r>
+          </w:p>
+        </w:tc>
+      </w:tr>
+      <w:tr>
+        <w:trPr>
+          <w:tblCellSpacing w:w="15" w:type="dxa"/>
+        </w:trPr>
+        <w:tc>
+          <w:tcPr>
+            <w:tcW w:w="0" w:type="auto"/>
+            <w:vAlign w:val="center"/>
+            <w:hideMark/>
+          </w:tcPr>
+          <w:p>
+            <w:pPr>
+              <w:rPr>
+                <w:sz w:val="32"/>
+                <w:szCs w:val="32"/>
+              </w:rPr>
+            </w:pPr>
+            <w:r>
+              <w:rPr>
+                <w:b/>
+                <w:bCs/>
+                <w:sz w:val="32"/>
+                <w:szCs w:val="32"/>
+              </w:rPr>
+              <w:lastRenderedPageBreak/>
+              <w:t>Flexibility</w:t>
+            </w:r>
+          </w:p>
+        </w:tc>
+        <w:tc>
+          <w:tcPr>
+            <w:tcW w:w="0" w:type="auto"/>
+            <w:vAlign w:val="center"/>
+            <w:hideMark/>
+          </w:tcPr>
+          <w:p>
+            <w:pPr>
+              <w:rPr>
+                <w:sz w:val="32"/>
+                <w:szCs w:val="32"/>
+              </w:rPr>
+            </w:pPr>
+            <w:r>
+              <w:rPr>
+                <w:sz w:val="32"/>
+                <w:szCs w:val="32"/>
+              </w:rPr>
+              <w:t>Static (steps are pre-defined)</w:t>
+            </w:r>
+          </w:p>
+        </w:tc>
+        <w:tc>
+          <w:tcPr>
+            <w:tcW w:w="0" w:type="auto"/>
+            <w:vAlign w:val="center"/>
+            <w:hideMark/>
+          </w:tcPr>
+          <w:p>
+            <w:pPr>
+              <w:rPr>
+                <w:sz w:val="32"/>
+                <w:szCs w:val="32"/>
+              </w:rPr>
+            </w:pPr>
+            <w:r>
+              <w:rPr>
+                <w:sz w:val="32"/>
+                <w:szCs w:val="32"/>
+              </w:rPr>
+              <w:t>Dynamic (decides next step based on user input)</w:t>
+            </w:r>
+          </w:p>
+        </w:tc>
+      </w:tr>
+      <w:tr>
+        <w:trPr>
+          <w:tblCellSpacing w:w="15" w:type="dxa"/>
+        </w:trPr>
+        <w:tc>
+          <w:tcPr>
+            <w:tcW w:w="0" w:type="auto"/>
+            <w:vAlign w:val="center"/>
+            <w:hideMark/>
+          </w:tcPr>
+          <w:p>
+            <w:pPr>
+              <w:rPr>
+                <w:sz w:val="32"/>
+                <w:szCs w:val="32"/>
+              </w:rPr>
+            </w:pPr>
+            <w:r>
+              <w:rPr>
+                <w:b/>
+                <w:bCs/>
+                <w:sz w:val="32"/>
+                <w:szCs w:val="32"/>
+              </w:rPr>
+              <w:t>Control</w:t>
+            </w:r>
+          </w:p>
+        </w:tc>
+        <w:tc>
+          <w:tcPr>
+            <w:tcW w:w="0" w:type="auto"/>
+            <w:vAlign w:val="center"/>
+            <w:hideMark/>
+          </w:tcPr>
+          <w:p>
+            <w:pPr>
+              <w:rPr>
+                <w:sz w:val="32"/>
+                <w:szCs w:val="32"/>
+              </w:rPr>
+            </w:pPr>
+            <w:r>
+              <w:rPr>
+                <w:sz w:val="32"/>
+                <w:szCs w:val="32"/>
+              </w:rPr>
+              <w:t>You control the flow</w:t>
+            </w:r>
+          </w:p>
+        </w:tc>
+        <w:tc>
+          <w:tcPr>
+            <w:tcW w:w="0" w:type="auto"/>
+            <w:vAlign w:val="center"/>
+            <w:hideMark/>
+          </w:tcPr>
+          <w:p>
+            <w:pPr>
+              <w:rPr>
+                <w:sz w:val="32"/>
+                <w:szCs w:val="32"/>
+              </w:rPr>
+            </w:pPr>
+            <w:r>
+              <w:rPr>
+                <w:sz w:val="32"/>
+                <w:szCs w:val="32"/>
+              </w:rPr>
+              <w:t>Agent controls what tool to use and when</w:t>
+            </w:r>
+          </w:p>
+        </w:tc>
+      </w:tr>
+      <w:tr>
+        <w:trPr>
+          <w:tblCellSpacing w:w="15" w:type="dxa"/>
+        </w:trPr>
+        <w:tc>
+          <w:tcPr>
+            <w:tcW w:w="0" w:type="auto"/>
+            <w:vAlign w:val="center"/>
+            <w:hideMark/>
+          </w:tcPr>
+          <w:p>
+            <w:pPr>
+              <w:rPr>
+                <w:sz w:val="32"/>
+                <w:szCs w:val="32"/>
+              </w:rPr>
+            </w:pPr>
+            <w:r>
+              <w:rPr>
+                <w:b/>
+                <w:bCs/>
+                <w:sz w:val="32"/>
+                <w:szCs w:val="32"/>
+              </w:rPr>
+              <w:t>Example use</w:t>
+            </w:r>
+          </w:p>
+        </w:tc>
+        <w:tc>
+          <w:tcPr>
+            <w:tcW w:w="0" w:type="auto"/>
+            <w:vAlign w:val="center"/>
+            <w:hideMark/>
+          </w:tcPr>
+          <w:p>
+            <w:pPr>
+              <w:rPr>
+                <w:sz w:val="32"/>
+                <w:szCs w:val="32"/>
+              </w:rPr>
+            </w:pPr>
+            <w:r>
+              <w:rPr>
+                <w:sz w:val="32"/>
+                <w:szCs w:val="32"/>
+              </w:rPr>
+              <w:t>Question → Retriever → LLM → Output</w:t>
+            </w:r>
+          </w:p>
+        </w:tc>
+        <w:tc>
+          <w:tcPr>
+            <w:tcW w:w="0" w:type="auto"/>
+            <w:vAlign w:val="center"/>
+            <w:hideMark/>
+          </w:tcPr>
+          <w:p>
+            <w:pPr>
+              <w:rPr>
+                <w:sz w:val="32"/>
+                <w:szCs w:val="32"/>
+              </w:rPr>
+            </w:pPr>
+            <w:r>
+              <w:rPr>
+                <w:sz w:val="32"/>
+                <w:szCs w:val="32"/>
+              </w:rPr>
+              <w:t>Ask anything → Agent chooses tools &amp; answers</w:t>
+            </w:r>
+          </w:p>
+        </w:tc>
+      </w:tr>
+      <w:tr>
+        <w:trPr>
+          <w:tblCellSpacing w:w="15" w:type="dxa"/>
+        </w:trPr>
+        <w:tc>
+          <w:tcPr>
+            <w:tcW w:w="0" w:type="auto"/>
+            <w:vAlign w:val="center"/>
+            <w:hideMark/>
+          </w:tcPr>
+          <w:p>
+            <w:pPr>
+              <w:rPr>
+                <w:sz w:val="32"/>
+                <w:szCs w:val="32"/>
+              </w:rPr>
+            </w:pPr>
+            <w:r>
+              <w:rPr>
+                <w:b/>
+                <w:bCs/>
+                <w:sz w:val="32"/>
+                <w:szCs w:val="32"/>
+              </w:rPr>
+              <w:t>Best for</w:t>
+            </w:r>
+          </w:p>
+        </w:tc>
+        <w:tc>
+          <w:tcPr>
+            <w:tcW w:w="0" w:type="auto"/>
+            <w:vAlign w:val="center"/>
+            <w:hideMark/>
+          </w:tcPr>
+          <w:p>
+            <w:pPr>
+              <w:rPr>
+                <w:sz w:val="32"/>
+                <w:szCs w:val="32"/>
+              </w:rPr>
+            </w:pPr>
+            <w:r>
+              <w:rPr>
+                <w:sz w:val="32"/>
+                <w:szCs w:val="32"/>
+              </w:rPr>
+              <w:t>Simple, known tasks</w:t>
+            </w:r>
+          </w:p>
+        </w:tc>
+        <w:tc>
+          <w:tcPr>
+            <w:tcW w:w="0" w:type="auto"/>
+            <w:vAlign w:val="center"/>
+            <w:hideMark/>
+          </w:tcPr>
+          <w:p>
+            <w:pPr>
+              <w:rPr>
+                <w:sz w:val="32"/>
+                <w:szCs w:val="32"/>
+              </w:rPr>
+            </w:pPr>
+            <w:r>
+              <w:rPr>
+                <w:sz w:val="32"/>
+                <w:szCs w:val="32"/>
+              </w:rPr>
+              <w:t>Complex, open-ended queries</w:t>
+            </w:r>
+          </w:p>
+        </w:tc>
+      </w:tr>
+    </w:tbl>
+    <w:p>
+      <w:pPr>
+        <w:rPr>
+          <w:b/>
+          <w:bCs/>
+          <w:sz w:val="32"/>
+          <w:szCs w:val="32"/>
+        </w:rPr>
+      </w:pPr>
+      <w:r>
+        <w:rPr>
+          <w:rFonts w:ascii="Segoe UI Emoji" w:hAnsi="Segoe UI Emoji" w:cs="Segoe UI Emoji"/>
+          <w:b/>
+          <w:bCs/>
+          <w:sz w:val="32"/>
+          <w:szCs w:val="32"/>
+        </w:rPr>
+        <w:t>💡</w:t>
+      </w:r>
+      <w:r>
+        <w:rPr>
+          <w:b/>
+          <w:bCs/>
+          <w:sz w:val="32"/>
+          <w:szCs w:val="32"/>
+        </w:rPr>
+        <w:t xml:space="preserve"> Real-World Analogy</w:t>
+      </w:r>
+    </w:p>
+    <w:p>
+      <w:pPr>
+        <w:numPr>
+          <w:ilvl w:val="0"/>
+          <w:numId w:val="9"/>
+        </w:numPr>
+        <w:rPr>
+          <w:sz w:val="32"/>
+          <w:szCs w:val="32"/>
+        </w:rPr>
+      </w:pPr>
+      <w:r>
+        <w:rPr>
+          <w:b/>
+          <w:bCs/>
+          <w:sz w:val="32"/>
+          <w:szCs w:val="32"/>
+        </w:rPr>
+        <w:t>Chain</w:t>
+      </w:r>
+      <w:r>
+        <w:rPr>
+          <w:sz w:val="32"/>
+          <w:szCs w:val="32"/>
+        </w:rPr>
+        <w:t xml:space="preserve">: Like a </w:t>
+      </w:r>
+      <w:r>
+        <w:rPr>
+          <w:b/>
+          <w:bCs/>
+          <w:sz w:val="32"/>
+          <w:szCs w:val="32"/>
+        </w:rPr>
+        <w:t>factory assembly line</w:t>
+      </w:r>
+      <w:r>
+        <w:rPr>
+          <w:sz w:val="32"/>
+          <w:szCs w:val="32"/>
+        </w:rPr>
+        <w:t xml:space="preserve">. Step 1 </w:t>
+      </w:r>
+      <w:r>
+        <w:rPr>
+          <w:rFonts w:ascii="Segoe UI Symbol" w:hAnsi="Segoe UI Symbol" w:cs="Segoe UI Symbol"/>
+          <w:sz w:val="32"/>
+          <w:szCs w:val="32"/>
+        </w:rPr>
+        <w:t>➜</w:t>
+      </w:r>
+      <w:r>
+        <w:rPr>
+          <w:sz w:val="32"/>
+          <w:szCs w:val="32"/>
+        </w:rPr>
+        <w:t xml:space="preserve"> Step 2 </w:t>
+      </w:r>
+      <w:r>
+        <w:rPr>
+          <w:rFonts w:ascii="Segoe UI Symbol" w:hAnsi="Segoe UI Symbol" w:cs="Segoe UI Symbol"/>
+          <w:sz w:val="32"/>
+          <w:szCs w:val="32"/>
+        </w:rPr>
+        <w:t>➜</w:t>
+      </w:r>
+      <w:r>
+        <w:rPr>
+          <w:sz w:val="32"/>
+          <w:szCs w:val="32"/>
+        </w:rPr>
+        <w:t xml:space="preserve"> Step 3. Everything is predefined.</w:t>
+      </w:r>
+    </w:p>
+    <w:p>
+      <w:pPr>
+        <w:numPr>
+          <w:ilvl w:val="0"/>
+          <w:numId w:val="9"/>
+        </w:numPr>
+        <w:rPr>
+          <w:sz w:val="32"/>
+          <w:szCs w:val="32"/>
+        </w:rPr>
+      </w:pPr>
+      <w:r>
+        <w:rPr>
+          <w:b/>
+          <w:bCs/>
+          <w:sz w:val="32"/>
+          <w:szCs w:val="32"/>
+        </w:rPr>
+        <w:t>Agent + Tools</w:t>
+      </w:r>
+      <w:r>
+        <w:rPr>
+          <w:sz w:val="32"/>
+          <w:szCs w:val="32"/>
+        </w:rPr>
+        <w:t xml:space="preserve">: Like an </w:t>
+      </w:r>
+      <w:r>
+        <w:rPr>
+          <w:b/>
+          <w:bCs/>
+          <w:sz w:val="32"/>
+          <w:szCs w:val="32"/>
+        </w:rPr>
+        <w:t>AI personal assistant</w:t>
+      </w:r>
+      <w:r>
+        <w:rPr>
+          <w:sz w:val="32"/>
+          <w:szCs w:val="32"/>
+        </w:rPr>
+        <w:t>. You ask it something, and it decides which "tool" to use — calculator, search, database, etc.</w:t>
+      </w:r>
+    </w:p>
+    <w:p>
+      <w:pPr>
+        <w:rPr>
+          <w:sz w:val="32"/>
+          <w:szCs w:val="32"/>
+        </w:rPr>
+      </w:pPr>
+    </w:p>
+    <w:p>
+      <w:pPr>
+        <w:rPr>
+          <w:sz w:val="32"/>
+          <w:szCs w:val="32"/>
+        </w:rPr>
+      </w:pPr>
+    </w:p>
+    <w:p>
+      <w:pPr>
+        <w:rPr>
+          <w:sz w:val="32"/>
+          <w:szCs w:val="32"/>
+        </w:rPr>
+      </w:pPr>
+      <w:r>
+        <w:rPr>
+          <w:sz w:val="32"/>
+          <w:szCs w:val="32"/>
+        </w:rPr>
+        <w:lastRenderedPageBreak/>
+        <w:drawing>
+          <wp:inline distT="0" distB="0" distL="0" distR="0" wp14:anchorId="568CDB84" wp14:editId="7F7D3D46">
+            <wp:extent cx="5731510" cy="5876290"/>
+            <wp:effectExtent l="0" t="0" r="0" b="0"/>
+            <wp:docPr id="1577032194" name="Picture 1"/>
+            <wp:cNvGraphicFramePr>
+              <a:graphicFrameLocks xmlns:a="http://schemas.openxmlformats.org/drawingml/2006/main" noChangeAspect="1"/>
+            </wp:cNvGraphicFramePr>
+            <a:graphic xmlns:a="http://schemas.openxmlformats.org/drawingml/2006/main">
+              <a:graphicData uri="http://schemas.openxmlformats.org/drawingml/2006/picture">
+                <pic:pic xmlns:pic="http://schemas.openxmlformats.org/drawingml/2006/picture">
+                  <pic:nvPicPr>
+                    <pic:cNvPr id="1577032194" name=""/>
+                    <pic:cNvPicPr/>
+                  </pic:nvPicPr>
+                  <pic:blipFill>
+                    <a:blip r:embed="rId26"/>
+                    <a:stretch>
+                      <a:fillRect/>
+                    </a:stretch>
+                  </pic:blipFill>
+                  <pic:spPr>
+                    <a:xfrm>
+                      <a:off x="0" y="0"/>
+                      <a:ext cx="5731510" cy="5876290"/>
+                    </a:xfrm>
+                    <a:prstGeom prst="rect">
+                      <a:avLst/>
+                    </a:prstGeom>
+                  </pic:spPr>
+                </pic:pic>
+              </a:graphicData>
+            </a:graphic>
+          </wp:inline>
+        </w:drawing>
+      </w:r>
     </w:p>
     <w:sectPr>
       <w:pgSz w:w="11906" w:h="16838"/>
@@ -2471,6 +4349,127 @@
 <file path=word/numbering.xml><?xml version="1.0" encoding="utf-8"?>
 <w:numbering xmlns:wpc="http://schemas.microsoft.com/office/word/2010/wordprocessingCanvas" xmlns:cx="http://schemas.microsoft.com/office/drawing/2014/chartex" xmlns:cx1="http://schemas.microsoft.com/office/drawing/2015/9/8/chartex" xmlns:cx2="http://schemas.microsoft.com/office/drawing/2015/10/21/chartex" xmlns:cx3="http://schemas.microsoft.com/office/drawing/2016/5/9/chartex" xmlns:cx4="http://schemas.microsoft.com/office/drawing/2016/5/10/chartex" xmlns:cx5="http://schemas.microsoft.com/office/drawing/2016/5/11/chartex" xmlns:cx6="http://schemas.microsoft.com/office/drawing/2016/5/12/chartex" xmlns:cx7="http://schemas.microsoft.com/office/drawing/2016/5/13/chartex" xmlns:cx8="http://schemas.microsoft.com/office/drawing/2016/5/14/chartex" xmlns:mc="http://schemas.openxmlformats.org/markup-compatibility/2006" xmlns:aink="http://schemas.microsoft.com/office/drawing/2016/ink" xmlns:am3d="http://schemas.microsoft.com/office/drawing/2017/model3d" xmlns:o="urn:schemas-microsoft-com:office:office" xmlns:oel="http://schemas.microsoft.com/office/2019/extlst" xmlns:r="http://schemas.openxmlformats.org/officeDocument/2006/relationships" xmlns:m="http://schemas.openxmlformats.org/officeDocument/2006/math" xmlns:v="urn:schemas-microsoft-com:vml" xmlns:wp14="http://schemas.microsoft.com/office/word/2010/wordprocessingDrawing" xmlns:wp="http://schemas.openxmlformats.org/drawingml/2006/wordprocessingDrawing" xmlns:w10="urn:schemas-microsoft-com:office:word" xmlns:w="http://schemas.openxmlformats.org/wordprocessingml/2006/main" xmlns:w14="http://schemas.microsoft.com/office/word/2010/wordml" xmlns:w15="http://schemas.microsoft.com/office/word/2012/wordml" xmlns:w16cex="http://schemas.microsoft.com/office/word/2018/wordml/cex" xmlns:w16cid="http://schemas.microsoft.com/office/word/2016/wordml/cid" xmlns:w16="http://schemas.microsoft.com/office/word/2018/wordml" xmlns:w16du="http://schemas.microsoft.com/office/word/2023/wordml/word16du" xmlns:w16sdtdh="http://schemas.microsoft.com/office/word/2020/wordml/sdtdatahash" xmlns:w16sdtfl="http://schemas.microsoft.com/office/word/2024/wordml/sdtformatlock" xmlns:w16se="http://schemas.microsoft.com/office/word/2015/wordml/symex" xmlns:wpg="http://schemas.microsoft.com/office/word/2010/wordprocessingGroup" xmlns:wpi="http://schemas.microsoft.com/office/word/2010/wordprocessingInk" xmlns:wne="http://schemas.microsoft.com/office/word/2006/wordml" xmlns:wps="http://schemas.microsoft.com/office/word/2010/wordprocessingShape" mc:Ignorable="w14 w15 w16se w16cid w16 w16cex w16sdtdh w16sdtfl w16du wp14">
   <w:abstractNum w:abstractNumId="0" w15:restartNumberingAfterBreak="0">
+    <w:nsid w:val="21697C34"/>
+    <w:multiLevelType w:val="multilevel"/>
+    <w:tmpl w:val="67D83454"/>
+    <w:lvl w:ilvl="0">
+      <w:start w:val="1"/>
+      <w:numFmt w:val="decimal"/>
+      <w:lvlText w:val="%1."/>
+      <w:lvlJc w:val="left"/>
+      <w:pPr>
+        <w:tabs>
+          <w:tab w:val="num" w:pos="720"/>
+        </w:tabs>
+        <w:ind w:left="720" w:hanging="360"/>
+      </w:pPr>
+    </w:lvl>
+    <w:lvl w:ilvl="1">
+      <w:start w:val="1"/>
+      <w:numFmt w:val="bullet"/>
+      <w:lvlText w:val="o"/>
+      <w:lvlJc w:val="left"/>
+      <w:pPr>
+        <w:tabs>
+          <w:tab w:val="num" w:pos="1440"/>
+        </w:tabs>
+        <w:ind w:left="1440" w:hanging="360"/>
+      </w:pPr>
+      <w:rPr>
+        <w:rFonts w:ascii="Courier New" w:hAnsi="Courier New" w:hint="default"/>
+        <w:sz w:val="20"/>
+      </w:rPr>
+    </w:lvl>
+    <w:lvl w:ilvl="2">
+      <w:start w:val="1"/>
+      <w:numFmt w:val="bullet"/>
+      <w:lvlText w:val=""/>
+      <w:lvlJc w:val="left"/>
+      <w:pPr>
+        <w:tabs>
+          <w:tab w:val="num" w:pos="2160"/>
+        </w:tabs>
+        <w:ind w:left="2160" w:hanging="360"/>
+      </w:pPr>
+      <w:rPr>
+        <w:rFonts w:ascii="Wingdings" w:hAnsi="Wingdings" w:hint="default"/>
+        <w:sz w:val="20"/>
+      </w:rPr>
+    </w:lvl>
+    <w:lvl w:ilvl="3" w:tentative="1">
+      <w:start w:val="1"/>
+      <w:numFmt w:val="decimal"/>
+      <w:lvlText w:val="%4."/>
+      <w:lvlJc w:val="left"/>
+      <w:pPr>
+        <w:tabs>
+          <w:tab w:val="num" w:pos="2880"/>
+        </w:tabs>
+        <w:ind w:left="2880" w:hanging="360"/>
+      </w:pPr>
+    </w:lvl>
+    <w:lvl w:ilvl="4" w:tentative="1">
+      <w:start w:val="1"/>
+      <w:numFmt w:val="decimal"/>
+      <w:lvlText w:val="%5."/>
+      <w:lvlJc w:val="left"/>
+      <w:pPr>
+        <w:tabs>
+          <w:tab w:val="num" w:pos="3600"/>
+        </w:tabs>
+        <w:ind w:left="3600" w:hanging="360"/>
+      </w:pPr>
+    </w:lvl>
+    <w:lvl w:ilvl="5" w:tentative="1">
+      <w:start w:val="1"/>
+      <w:numFmt w:val="decimal"/>
+      <w:lvlText w:val="%6."/>
+      <w:lvlJc w:val="left"/>
+      <w:pPr>
+        <w:tabs>
+          <w:tab w:val="num" w:pos="4320"/>
+        </w:tabs>
+        <w:ind w:left="4320" w:hanging="360"/>
+      </w:pPr>
+    </w:lvl>
+    <w:lvl w:ilvl="6" w:tentative="1">
+      <w:start w:val="1"/>
+      <w:numFmt w:val="decimal"/>
+      <w:lvlText w:val="%7."/>
+      <w:lvlJc w:val="left"/>
+      <w:pPr>
+        <w:tabs>
+          <w:tab w:val="num" w:pos="5040"/>
+        </w:tabs>
+        <w:ind w:left="5040" w:hanging="360"/>
+      </w:pPr>
+    </w:lvl>
+    <w:lvl w:ilvl="7" w:tentative="1">
+      <w:start w:val="1"/>
+      <w:numFmt w:val="decimal"/>
+      <w:lvlText w:val="%8."/>
+      <w:lvlJc w:val="left"/>
+      <w:pPr>
+        <w:tabs>
+          <w:tab w:val="num" w:pos="5760"/>
+        </w:tabs>
+        <w:ind w:left="5760" w:hanging="360"/>
+      </w:pPr>
+    </w:lvl>
+    <w:lvl w:ilvl="8" w:tentative="1">
+      <w:start w:val="1"/>
+      <w:numFmt w:val="decimal"/>
+      <w:lvlText w:val="%9."/>
+      <w:lvlJc w:val="left"/>
+      <w:pPr>
+        <w:tabs>
+          <w:tab w:val="num" w:pos="6480"/>
+        </w:tabs>
+        <w:ind w:left="6480" w:hanging="360"/>
+      </w:pPr>
+    </w:lvl>
+  </w:abstractNum>
+  <w:abstractNum w:abstractNumId="1" w15:restartNumberingAfterBreak="0">
     <w:nsid w:val="27580CE2"/>
     <w:multiLevelType w:val="multilevel"/>
     <w:tmpl w:val="D2DE4724"/>
@@ -2619,7 +4618,7 @@
       </w:rPr>
     </w:lvl>
   </w:abstractNum>
-  <w:abstractNum w:abstractNumId="1" w15:restartNumberingAfterBreak="0">
+  <w:abstractNum w:abstractNumId="2" w15:restartNumberingAfterBreak="0">
     <w:nsid w:val="43E26A13"/>
     <w:multiLevelType w:val="multilevel"/>
     <w:tmpl w:val="69961552"/>
@@ -2768,7 +4767,7 @@
       </w:rPr>
     </w:lvl>
   </w:abstractNum>
-  <w:abstractNum w:abstractNumId="2" w15:restartNumberingAfterBreak="0">
+  <w:abstractNum w:abstractNumId="3" w15:restartNumberingAfterBreak="0">
     <w:nsid w:val="460D3492"/>
     <w:multiLevelType w:val="multilevel"/>
     <w:tmpl w:val="EE2CC8E6"/>
@@ -2917,7 +4916,156 @@
       </w:rPr>
     </w:lvl>
   </w:abstractNum>
-  <w:abstractNum w:abstractNumId="3" w15:restartNumberingAfterBreak="0">
+  <w:abstractNum w:abstractNumId="4" w15:restartNumberingAfterBreak="0">
+    <w:nsid w:val="5C7B12AE"/>
+    <w:multiLevelType w:val="multilevel"/>
+    <w:tmpl w:val="A20E9288"/>
+    <w:lvl w:ilvl="0">
+      <w:start w:val="1"/>
+      <w:numFmt w:val="bullet"/>
+      <w:lvlText w:val=""/>
+      <w:lvlJc w:val="left"/>
+      <w:pPr>
+        <w:tabs>
+          <w:tab w:val="num" w:pos="720"/>
+        </w:tabs>
+        <w:ind w:left="720" w:hanging="360"/>
+      </w:pPr>
+      <w:rPr>
+        <w:rFonts w:ascii="Symbol" w:hAnsi="Symbol" w:hint="default"/>
+        <w:sz w:val="20"/>
+      </w:rPr>
+    </w:lvl>
+    <w:lvl w:ilvl="1" w:tentative="1">
+      <w:start w:val="1"/>
+      <w:numFmt w:val="bullet"/>
+      <w:lvlText w:val="o"/>
+      <w:lvlJc w:val="left"/>
+      <w:pPr>
+        <w:tabs>
+          <w:tab w:val="num" w:pos="1440"/>
+        </w:tabs>
+        <w:ind w:left="1440" w:hanging="360"/>
+      </w:pPr>
+      <w:rPr>
+        <w:rFonts w:ascii="Courier New" w:hAnsi="Courier New" w:hint="default"/>
+        <w:sz w:val="20"/>
+      </w:rPr>
+    </w:lvl>
+    <w:lvl w:ilvl="2" w:tentative="1">
+      <w:start w:val="1"/>
+      <w:numFmt w:val="bullet"/>
+      <w:lvlText w:val=""/>
+      <w:lvlJc w:val="left"/>
+      <w:pPr>
+        <w:tabs>
+          <w:tab w:val="num" w:pos="2160"/>
+        </w:tabs>
+        <w:ind w:left="2160" w:hanging="360"/>
+      </w:pPr>
+      <w:rPr>
+        <w:rFonts w:ascii="Wingdings" w:hAnsi="Wingdings" w:hint="default"/>
+        <w:sz w:val="20"/>
+      </w:rPr>
+    </w:lvl>
+    <w:lvl w:ilvl="3" w:tentative="1">
+      <w:start w:val="1"/>
+      <w:numFmt w:val="bullet"/>
+      <w:lvlText w:val=""/>
+      <w:lvlJc w:val="left"/>
+      <w:pPr>
+        <w:tabs>
+          <w:tab w:val="num" w:pos="2880"/>
+        </w:tabs>
+        <w:ind w:left="2880" w:hanging="360"/>
+      </w:pPr>
+      <w:rPr>
+        <w:rFonts w:ascii="Wingdings" w:hAnsi="Wingdings" w:hint="default"/>
+        <w:sz w:val="20"/>
+      </w:rPr>
+    </w:lvl>
+    <w:lvl w:ilvl="4" w:tentative="1">
+      <w:start w:val="1"/>
+      <w:numFmt w:val="bullet"/>
+      <w:lvlText w:val=""/>
+      <w:lvlJc w:val="left"/>
+      <w:pPr>
+        <w:tabs>
+          <w:tab w:val="num" w:pos="3600"/>
+        </w:tabs>
+        <w:ind w:left="3600" w:hanging="360"/>
+      </w:pPr>
+      <w:rPr>
+        <w:rFonts w:ascii="Wingdings" w:hAnsi="Wingdings" w:hint="default"/>
+        <w:sz w:val="20"/>
+      </w:rPr>
+    </w:lvl>
+    <w:lvl w:ilvl="5" w:tentative="1">
+      <w:start w:val="1"/>
+      <w:numFmt w:val="bullet"/>
+      <w:lvlText w:val=""/>
+      <w:lvlJc w:val="left"/>
+      <w:pPr>
+        <w:tabs>
+          <w:tab w:val="num" w:pos="4320"/>
+        </w:tabs>
+        <w:ind w:left="4320" w:hanging="360"/>
+      </w:pPr>
+      <w:rPr>
+        <w:rFonts w:ascii="Wingdings" w:hAnsi="Wingdings" w:hint="default"/>
+        <w:sz w:val="20"/>
+      </w:rPr>
+    </w:lvl>
+    <w:lvl w:ilvl="6" w:tentative="1">
+      <w:start w:val="1"/>
+      <w:numFmt w:val="bullet"/>
+      <w:lvlText w:val=""/>
+      <w:lvlJc w:val="left"/>
+      <w:pPr>
+        <w:tabs>
+          <w:tab w:val="num" w:pos="5040"/>
+        </w:tabs>
+        <w:ind w:left="5040" w:hanging="360"/>
+      </w:pPr>
+      <w:rPr>
+        <w:rFonts w:ascii="Wingdings" w:hAnsi="Wingdings" w:hint="default"/>
+        <w:sz w:val="20"/>
+      </w:rPr>
+    </w:lvl>
+    <w:lvl w:ilvl="7" w:tentative="1">
+      <w:start w:val="1"/>
+      <w:numFmt w:val="bullet"/>
+      <w:lvlText w:val=""/>
+      <w:lvlJc w:val="left"/>
+      <w:pPr>
+        <w:tabs>
+          <w:tab w:val="num" w:pos="5760"/>
+        </w:tabs>
+        <w:ind w:left="5760" w:hanging="360"/>
+      </w:pPr>
+      <w:rPr>
+        <w:rFonts w:ascii="Wingdings" w:hAnsi="Wingdings" w:hint="default"/>
+        <w:sz w:val="20"/>
+      </w:rPr>
+    </w:lvl>
+    <w:lvl w:ilvl="8" w:tentative="1">
+      <w:start w:val="1"/>
+      <w:numFmt w:val="bullet"/>
+      <w:lvlText w:val=""/>
+      <w:lvlJc w:val="left"/>
+      <w:pPr>
+        <w:tabs>
+          <w:tab w:val="num" w:pos="6480"/>
+        </w:tabs>
+        <w:ind w:left="6480" w:hanging="360"/>
+      </w:pPr>
+      <w:rPr>
+        <w:rFonts w:ascii="Wingdings" w:hAnsi="Wingdings" w:hint="default"/>
+        <w:sz w:val="20"/>
+      </w:rPr>
+    </w:lvl>
+  </w:abstractNum>
+  <w:abstractNum w:abstractNumId="5" w15:restartNumberingAfterBreak="0">
     <w:nsid w:val="5EC155ED"/>
     <w:multiLevelType w:val="multilevel"/>
     <w:tmpl w:val="64627156"/>
@@ -3066,7 +5214,7 @@
       </w:rPr>
     </w:lvl>
   </w:abstractNum>
-  <w:abstractNum w:abstractNumId="4" w15:restartNumberingAfterBreak="0">
+  <w:abstractNum w:abstractNumId="6" w15:restartNumberingAfterBreak="0">
     <w:nsid w:val="65E955E0"/>
     <w:multiLevelType w:val="multilevel"/>
     <w:tmpl w:val="6A50FC8E"/>
@@ -3215,7 +5363,7 @@
       </w:rPr>
     </w:lvl>
   </w:abstractNum>
-  <w:abstractNum w:abstractNumId="5" w15:restartNumberingAfterBreak="0">
+  <w:abstractNum w:abstractNumId="7" w15:restartNumberingAfterBreak="0">
     <w:nsid w:val="731F46A0"/>
     <w:multiLevelType w:val="hybridMultilevel"/>
     <w:tmpl w:val="9CF4C996"/>
@@ -3328,7 +5476,7 @@
       </w:rPr>
     </w:lvl>
   </w:abstractNum>
-  <w:abstractNum w:abstractNumId="6" w15:restartNumberingAfterBreak="0">
+  <w:abstractNum w:abstractNumId="8" w15:restartNumberingAfterBreak="0">
     <w:nsid w:val="75B16A59"/>
     <w:multiLevelType w:val="multilevel"/>
     <w:tmpl w:val="5B426FE0"/>
@@ -3477,7 +5625,7 @@
       </w:rPr>
     </w:lvl>
   </w:abstractNum>
-  <w:abstractNum w:abstractNumId="7" w15:restartNumberingAfterBreak="0">
+  <w:abstractNum w:abstractNumId="9" w15:restartNumberingAfterBreak="0">
     <w:nsid w:val="7D5A3195"/>
     <w:multiLevelType w:val="multilevel"/>
     <w:tmpl w:val="B810D69C"/>
@@ -3627,28 +5775,34 @@
     </w:lvl>
   </w:abstractNum>
   <w:num w:numId="1" w16cid:durableId="610823411">
+    <w:abstractNumId w:val="7"/>
+  </w:num>
+  <w:num w:numId="2" w16cid:durableId="1323925479">
+    <w:abstractNumId w:val="3"/>
+  </w:num>
+  <w:num w:numId="3" w16cid:durableId="1620919143">
+    <w:abstractNumId w:val="1"/>
+  </w:num>
+  <w:num w:numId="4" w16cid:durableId="1758012878">
+    <w:abstractNumId w:val="9"/>
+  </w:num>
+  <w:num w:numId="5" w16cid:durableId="891386380">
     <w:abstractNumId w:val="5"/>
   </w:num>
-  <w:num w:numId="2" w16cid:durableId="1323925479">
+  <w:num w:numId="6" w16cid:durableId="836072671">
+    <w:abstractNumId w:val="8"/>
+  </w:num>
+  <w:num w:numId="7" w16cid:durableId="576860809">
     <w:abstractNumId w:val="2"/>
   </w:num>
-  <w:num w:numId="3" w16cid:durableId="1620919143">
-    <w:abstractNumId w:val="0"/>
-  </w:num>
-  <w:num w:numId="4" w16cid:durableId="1758012878">
-    <w:abstractNumId w:val="7"/>
-  </w:num>
-  <w:num w:numId="5" w16cid:durableId="891386380">
-    <w:abstractNumId w:val="3"/>
-  </w:num>
-  <w:num w:numId="6" w16cid:durableId="836072671">
+  <w:num w:numId="8" w16cid:durableId="1068109240">
     <w:abstractNumId w:val="6"/>
   </w:num>
-  <w:num w:numId="7" w16cid:durableId="576860809">
-    <w:abstractNumId w:val="1"/>
+  <w:num w:numId="9" w16cid:durableId="209808553">
+    <w:abstractNumId w:val="4"/>
   </w:num>
-  <w:num w:numId="8" w16cid:durableId="1068109240">
-    <w:abstractNumId w:val="4"/>
+  <w:num w:numId="10" w16cid:durableId="107698013">
+    <w:abstractNumId w:val="0"/>
   </w:num>
 </w:numbering>
 </file>

</xml_diff>